<commit_message>
Updated Rsoilwat and changes file.in to files.in in the sw_exec and sw_inputData. Reflected changes in 4of4 and 1of1.
Former-commit-id: 67e9ccfc0eaa7a3a6ea73934137e4fc086e42c93
</commit_message>
<xml_diff>
--- a/Database_Stuff/Primer_SQLdatabase.docx
+++ b/Database_Stuff/Primer_SQLdatabase.docx
@@ -26,7 +26,39 @@
           <w:sz w:val="28"/>
           <w:szCs w:val="32"/>
         </w:rPr>
-        <w:t>(Sep 10, 2013 by Ryan Murphy)</w:t>
+        <w:t>(</w:t>
+      </w:r>
+      <w:r>
+        <w:rPr>
+          <w:bCs/>
+          <w:sz w:val="28"/>
+          <w:szCs w:val="32"/>
+        </w:rPr>
+        <w:t>Feb</w:t>
+      </w:r>
+      <w:r>
+        <w:rPr>
+          <w:bCs/>
+          <w:sz w:val="28"/>
+          <w:szCs w:val="32"/>
+        </w:rPr>
+        <w:t xml:space="preserve"> 1</w:t>
+      </w:r>
+      <w:r>
+        <w:rPr>
+          <w:bCs/>
+          <w:sz w:val="28"/>
+          <w:szCs w:val="32"/>
+        </w:rPr>
+        <w:t>2</w:t>
+      </w:r>
+      <w:r>
+        <w:rPr>
+          <w:bCs/>
+          <w:sz w:val="28"/>
+          <w:szCs w:val="32"/>
+        </w:rPr>
+        <w:t>, 2013 by Ryan Murphy)</w:t>
       </w:r>
     </w:p>
     <w:p>
@@ -116,7 +148,15 @@
       </w:pPr>
       <w:r>
         <w:rPr/>
-        <w:t>All the projects have the same structured output. Scenario data is located in one database. The scenario database, which contains all the output tables, file name is “dbTables.db”.</w:t>
+        <w:t>All the projects have the same structured output. Scenario data is located in one database. The scenario database, which contains all the output tables, file name is “dbTables.</w:t>
+      </w:r>
+      <w:r>
+        <w:rPr/>
+        <w:t>sqlite3</w:t>
+      </w:r>
+      <w:r>
+        <w:rPr/>
+        <w:t>”.</w:t>
       </w:r>
       <w:r>
         <w:rPr>
@@ -127,6 +167,23 @@
       <w:r>
         <w:rPr/>
         <w:t xml:space="preserve"> are the aggregation tables from the runs. It has 21 unique tables, each table representing an aggregated output or grouped output. The standard deviation to these tables is also in the database with a similar name. These tables are dependent on options set before simulation runs. The tables with daily values are the majority.</w:t>
+      </w:r>
+    </w:p>
+    <w:p>
+      <w:pPr>
+        <w:pStyle w:val="style0"/>
+      </w:pPr>
+      <w:r>
+        <w:rPr/>
+      </w:r>
+    </w:p>
+    <w:p>
+      <w:pPr>
+        <w:pStyle w:val="style0"/>
+      </w:pPr>
+      <w:r>
+        <w:rPr/>
+        <w:t>This database also has the tables containing the information to the header. The header table is a virtual table containing columns from these different tables. These tables are listed below, and should be excluded when using this database.</w:t>
       </w:r>
     </w:p>
     <w:p>
@@ -520,18 +577,203 @@
       </w:pPr>
       <w:r>
         <w:rPr>
-          <w:b/>
-          <w:bCs/>
-        </w:rPr>
-      </w:r>
-    </w:p>
-    <w:p>
-      <w:pPr>
-        <w:pStyle w:val="style0"/>
-      </w:pPr>
-      <w:r>
-        <w:rPr/>
-        <w:t>The daily tables are all formatted the same. The first columns until the Scenario column give information about the rows (e.g., site location, elevation, treatment level, etc.). The columns following correspond to a day of the year. The tables marked with an asterisk above relate to an output that describes soil layers. These tables have an additional column in the header indicating the layer.</w:t>
+          <w:b w:val="false"/>
+          <w:bCs w:val="false"/>
+        </w:rPr>
+        <w:t>----Header Tables--- Tables used to generate the header information.</w:t>
+      </w:r>
+    </w:p>
+    <w:p>
+      <w:pPr>
+        <w:pStyle w:val="style0"/>
+        <w:numPr>
+          <w:ilvl w:val="0"/>
+          <w:numId w:val="2"/>
+        </w:numPr>
+      </w:pPr>
+      <w:r>
+        <w:rPr>
+          <w:b w:val="false"/>
+          <w:bCs w:val="false"/>
+        </w:rPr>
+        <w:t>sqlite_sequence</w:t>
+      </w:r>
+    </w:p>
+    <w:p>
+      <w:pPr>
+        <w:pStyle w:val="style0"/>
+        <w:numPr>
+          <w:ilvl w:val="0"/>
+          <w:numId w:val="2"/>
+        </w:numPr>
+      </w:pPr>
+      <w:r>
+        <w:rPr>
+          <w:b w:val="false"/>
+          <w:bCs w:val="false"/>
+        </w:rPr>
+        <w:t>runs</w:t>
+      </w:r>
+    </w:p>
+    <w:p>
+      <w:pPr>
+        <w:pStyle w:val="style0"/>
+        <w:numPr>
+          <w:ilvl w:val="0"/>
+          <w:numId w:val="2"/>
+        </w:numPr>
+      </w:pPr>
+      <w:r>
+        <w:rPr>
+          <w:b w:val="false"/>
+          <w:bCs w:val="false"/>
+        </w:rPr>
+        <w:t>header</w:t>
+      </w:r>
+    </w:p>
+    <w:p>
+      <w:pPr>
+        <w:pStyle w:val="style0"/>
+        <w:numPr>
+          <w:ilvl w:val="0"/>
+          <w:numId w:val="2"/>
+        </w:numPr>
+      </w:pPr>
+      <w:r>
+        <w:rPr>
+          <w:b w:val="false"/>
+          <w:bCs w:val="false"/>
+        </w:rPr>
+        <w:t>run_labels</w:t>
+      </w:r>
+    </w:p>
+    <w:p>
+      <w:pPr>
+        <w:pStyle w:val="style0"/>
+        <w:numPr>
+          <w:ilvl w:val="0"/>
+          <w:numId w:val="2"/>
+        </w:numPr>
+      </w:pPr>
+      <w:r>
+        <w:rPr>
+          <w:b w:val="false"/>
+          <w:bCs w:val="false"/>
+        </w:rPr>
+        <w:t>scenario_labels</w:t>
+      </w:r>
+    </w:p>
+    <w:p>
+      <w:pPr>
+        <w:pStyle w:val="style0"/>
+        <w:numPr>
+          <w:ilvl w:val="0"/>
+          <w:numId w:val="2"/>
+        </w:numPr>
+      </w:pPr>
+      <w:r>
+        <w:rPr>
+          <w:b w:val="false"/>
+          <w:bCs w:val="false"/>
+        </w:rPr>
+        <w:t>sites</w:t>
+      </w:r>
+    </w:p>
+    <w:p>
+      <w:pPr>
+        <w:pStyle w:val="style0"/>
+        <w:numPr>
+          <w:ilvl w:val="0"/>
+          <w:numId w:val="2"/>
+        </w:numPr>
+      </w:pPr>
+      <w:r>
+        <w:rPr>
+          <w:b w:val="false"/>
+          <w:bCs w:val="false"/>
+        </w:rPr>
+        <w:t>experimental_labels</w:t>
+      </w:r>
+    </w:p>
+    <w:p>
+      <w:pPr>
+        <w:pStyle w:val="style0"/>
+        <w:numPr>
+          <w:ilvl w:val="0"/>
+          <w:numId w:val="2"/>
+        </w:numPr>
+      </w:pPr>
+      <w:r>
+        <w:rPr>
+          <w:b w:val="false"/>
+          <w:bCs w:val="false"/>
+        </w:rPr>
+        <w:t>treatments</w:t>
+      </w:r>
+    </w:p>
+    <w:p>
+      <w:pPr>
+        <w:pStyle w:val="style0"/>
+        <w:numPr>
+          <w:ilvl w:val="0"/>
+          <w:numId w:val="2"/>
+        </w:numPr>
+      </w:pPr>
+      <w:r>
+        <w:rPr>
+          <w:b w:val="false"/>
+          <w:bCs w:val="false"/>
+        </w:rPr>
+        <w:t>simulation_years</w:t>
+      </w:r>
+    </w:p>
+    <w:p>
+      <w:pPr>
+        <w:pStyle w:val="style0"/>
+        <w:numPr>
+          <w:ilvl w:val="0"/>
+          <w:numId w:val="2"/>
+        </w:numPr>
+      </w:pPr>
+      <w:r>
+        <w:rPr>
+          <w:b w:val="false"/>
+          <w:bCs w:val="false"/>
+        </w:rPr>
+        <w:t>weatherfolders</w:t>
+      </w:r>
+    </w:p>
+    <w:p>
+      <w:pPr>
+        <w:pStyle w:val="style0"/>
+      </w:pPr>
+      <w:r>
+        <w:rPr/>
+      </w:r>
+    </w:p>
+    <w:p>
+      <w:pPr>
+        <w:pStyle w:val="style0"/>
+      </w:pPr>
+      <w:r>
+        <w:rPr/>
+        <w:t xml:space="preserve">The daily tables are all formatted the same. The first column </w:t>
+      </w:r>
+      <w:r>
+        <w:rPr/>
+        <w:t>is the P_id column which is a identifier for that row</w:t>
+      </w:r>
+      <w:r>
+        <w:rPr/>
+        <w:t xml:space="preserve">. </w:t>
+      </w:r>
+      <w:r>
+        <w:rPr/>
+        <w:t>This links that row up to the header table.</w:t>
+      </w:r>
+      <w:r>
+        <w:rPr/>
+        <w:t xml:space="preserve"> The columns following correspond to a day of the year. The tables marked with an asterisk above relate to an output that describes soil layers. These tables have an additional column in the header indicating the layer.</w:t>
       </w:r>
     </w:p>
     <w:p>
@@ -562,7 +804,15 @@
       </w:pPr>
       <w:r>
         <w:rPr/>
-        <w:t>The other database files which have a naming schema 'dbEnsemble_Aggregation *.db'. The * represents a table name from above list (e.g. swa, overall, vwc, etc). The name of the database file corresponds to a table. This means that there are 21 different ensemble database files. The tables in that database correspond to the ensemble name and rank level used to generate that table. There are two ensemble families: SRESA2 and SRESB1. There are three ranks: 2,8,15. Three tables are generated for each ensemble family for each rank. This means there should be 18 tables in each ensemble database.</w:t>
+        <w:t>The other database files which have a naming schema 'dbEnsemble_Aggregation *.</w:t>
+      </w:r>
+      <w:r>
+        <w:rPr/>
+        <w:t>sqlite3</w:t>
+      </w:r>
+      <w:r>
+        <w:rPr/>
+        <w:t>'. The * represents a table name from above list (e.g. swa, overall, vwc, etc). The name of the database file corresponds to a table. This means that there are 21 different ensemble database files. The tables in that database correspond to the ensemble name and rank level used to generate that table. There are two ensemble families: SRESA2 and SRESB1. There are three ranks: 2,8,15. Three tables are generated for each ensemble family for each rank. This means there should be 18 tables in each ensemble database.</w:t>
       </w:r>
     </w:p>
     <w:p>
@@ -623,7 +873,11 @@
       </w:hyperlink>
       <w:r>
         <w:rPr/>
-        <w:t xml:space="preserve"> to download binaries.</w:t>
+        <w:t xml:space="preserve"> to download binaries. </w:t>
+      </w:r>
+      <w:r>
+        <w:rPr/>
+        <w:t>Only required if viewing data from terminal.</w:t>
       </w:r>
     </w:p>
     <w:p>
@@ -1016,6 +1270,32 @@
         <w:pStyle w:val="style0"/>
       </w:pPr>
       <w:r>
+        <w:rPr/>
+        <w:t>Using ORDER BY at the end will sort the data you requested.</w:t>
+      </w:r>
+    </w:p>
+    <w:p>
+      <w:pPr>
+        <w:pStyle w:val="style0"/>
+      </w:pPr>
+      <w:r>
+        <w:rPr/>
+        <w:t>SELECT P_id FROM daily.aet ORDER BY P_id;</w:t>
+      </w:r>
+    </w:p>
+    <w:p>
+      <w:pPr>
+        <w:pStyle w:val="style0"/>
+      </w:pPr>
+      <w:r>
+        <w:rPr/>
+      </w:r>
+    </w:p>
+    <w:p>
+      <w:pPr>
+        <w:pStyle w:val="style0"/>
+      </w:pPr>
+      <w:r>
         <w:rPr>
           <w:b/>
           <w:bCs/>
@@ -1390,22 +1670,19 @@
         <w:pStyle w:val="style0"/>
       </w:pPr>
       <w:r>
-        <w:rPr>
-          <w:rFonts w:ascii="Monospace" w:hAnsi="Monospace"/>
-          <w:color w:val="1F9F5F"/>
-          <w:sz w:val="20"/>
-        </w:rPr>
-      </w:r>
-    </w:p>
-    <w:p>
-      <w:pPr>
-        <w:pStyle w:val="style0"/>
-      </w:pPr>
-      <w:r>
-        <w:rPr>
-          <w:rFonts w:ascii="Monospace" w:hAnsi="Monospace"/>
-          <w:color w:val="000000"/>
-          <w:sz w:val="20"/>
+        <w:rPr/>
+      </w:r>
+    </w:p>
+    <w:p>
+      <w:pPr>
+        <w:pStyle w:val="style0"/>
+      </w:pPr>
+      <w:r>
+        <w:rPr>
+          <w:rFonts w:ascii="Times New Roman" w:hAnsi="Times New Roman"/>
+          <w:color w:val="000000"/>
+          <w:sz w:val="24"/>
+          <w:szCs w:val="24"/>
         </w:rPr>
         <w:t>The last three steps can be replaced by dbGetQuery(con, “SQL STATMENT”)</w:t>
       </w:r>
@@ -1416,9 +1693,10 @@
       </w:pPr>
       <w:r>
         <w:rPr>
-          <w:rFonts w:ascii="Monospace" w:hAnsi="Monospace"/>
-          <w:color w:val="000000"/>
-          <w:sz w:val="20"/>
+          <w:rFonts w:ascii="Times New Roman" w:hAnsi="Times New Roman"/>
+          <w:color w:val="000000"/>
+          <w:sz w:val="24"/>
+          <w:szCs w:val="24"/>
         </w:rPr>
         <w:t>This function combines those steps into one function, but this function lacks the ability to keep results and the ability to return only a certain amount of rows.</w:t>
       </w:r>
@@ -1428,23 +1706,15 @@
         <w:pStyle w:val="style0"/>
       </w:pPr>
       <w:r>
-        <w:rPr>
-          <w:rFonts w:ascii="Monospace" w:hAnsi="Monospace"/>
-          <w:color w:val="000000"/>
-          <w:sz w:val="20"/>
-        </w:rPr>
-      </w:r>
-    </w:p>
-    <w:p>
-      <w:pPr>
-        <w:pStyle w:val="style0"/>
-      </w:pPr>
-      <w:r>
-        <w:rPr>
-          <w:rFonts w:ascii="Monospace" w:hAnsi="Monospace"/>
-          <w:color w:val="000000"/>
-          <w:sz w:val="20"/>
-        </w:rPr>
+        <w:rPr/>
+      </w:r>
+    </w:p>
+    <w:p>
+      <w:pPr>
+        <w:pStyle w:val="style0"/>
+      </w:pPr>
+      <w:r>
+        <w:rPr/>
       </w:r>
     </w:p>
     <w:p>
@@ -1474,11 +1744,7 @@
         <w:pStyle w:val="style0"/>
       </w:pPr>
       <w:r>
-        <w:rPr>
-          <w:rFonts w:ascii="Monospace" w:hAnsi="Monospace"/>
-          <w:color w:val="000000"/>
-          <w:sz w:val="20"/>
-        </w:rPr>
+        <w:rPr/>
       </w:r>
     </w:p>
     <w:p>
@@ -1530,30 +1796,95 @@
           <w:color w:val="008000"/>
           <w:sz w:val="20"/>
         </w:rPr>
-        <w:t>con &lt;- dbConnect(drv, "/home/ryan/Documents/Work/1_PC_TempDry_Simulations_Prj04_r1_Rsoilwat/4_Data_SWOutputAggregated/dbTables.db")</w:t>
-      </w:r>
-    </w:p>
-    <w:p>
-      <w:pPr>
-        <w:pStyle w:val="style0"/>
-      </w:pPr>
-      <w:r>
-        <w:rPr>
-          <w:rFonts w:ascii="Monospace" w:hAnsi="Monospace"/>
-          <w:color w:val="1F9F5F"/>
-          <w:sz w:val="20"/>
-        </w:rPr>
-      </w:r>
-    </w:p>
-    <w:p>
-      <w:pPr>
-        <w:pStyle w:val="style0"/>
-      </w:pPr>
-      <w:r>
-        <w:rPr>
-          <w:rFonts w:ascii="Monospace" w:hAnsi="Monospace"/>
-          <w:color w:val="000000"/>
-          <w:sz w:val="20"/>
+        <w:t>con &lt;- dbConnect(drv, "</w:t>
+      </w:r>
+      <w:r>
+        <w:rPr>
+          <w:rFonts w:ascii="Monospace" w:hAnsi="Monospace"/>
+          <w:color w:val="008000"/>
+          <w:sz w:val="20"/>
+        </w:rPr>
+        <w:t>/home/ryan/Documents/Prj06_VegetationBoundary/1_PC_TempDry_Simulations_Prj06_r2mini/4_Data_SWOutputAggregated/</w:t>
+      </w:r>
+      <w:r>
+        <w:rPr>
+          <w:rFonts w:ascii="Monospace" w:hAnsi="Monospace"/>
+          <w:color w:val="008000"/>
+          <w:sz w:val="20"/>
+        </w:rPr>
+        <w:t>dbTables_</w:t>
+      </w:r>
+      <w:r>
+        <w:rPr>
+          <w:rFonts w:ascii="Monospace" w:hAnsi="Monospace"/>
+          <w:color w:val="008000"/>
+          <w:sz w:val="20"/>
+        </w:rPr>
+        <w:t>current</w:t>
+      </w:r>
+      <w:r>
+        <w:rPr>
+          <w:rFonts w:ascii="Monospace" w:hAnsi="Monospace"/>
+          <w:color w:val="008000"/>
+          <w:sz w:val="20"/>
+        </w:rPr>
+        <w:t>.</w:t>
+      </w:r>
+      <w:r>
+        <w:rPr>
+          <w:rFonts w:ascii="Monospace" w:hAnsi="Monospace"/>
+          <w:color w:val="008000"/>
+          <w:sz w:val="20"/>
+        </w:rPr>
+        <w:t>sqlite3</w:t>
+      </w:r>
+      <w:r>
+        <w:rPr>
+          <w:rFonts w:ascii="Monospace" w:hAnsi="Monospace"/>
+          <w:color w:val="008000"/>
+          <w:sz w:val="20"/>
+        </w:rPr>
+        <w:t>")</w:t>
+      </w:r>
+    </w:p>
+    <w:p>
+      <w:pPr>
+        <w:pStyle w:val="style0"/>
+      </w:pPr>
+      <w:r>
+        <w:rPr/>
+        <w:t>#Set a list of unwanted tables – header tables.</w:t>
+      </w:r>
+    </w:p>
+    <w:p>
+      <w:pPr>
+        <w:pStyle w:val="style0"/>
+      </w:pPr>
+      <w:r>
+        <w:rPr>
+          <w:color w:val="008000"/>
+        </w:rPr>
+        <w:t>headerTables &lt;- c("runs","sqlite_sequence","header","run_labels","scenario_labels","sites","experimental_labels","treatments","simulation_years","weatherfolders")</w:t>
+      </w:r>
+    </w:p>
+    <w:p>
+      <w:pPr>
+        <w:pStyle w:val="style0"/>
+      </w:pPr>
+      <w:r>
+        <w:rPr/>
+      </w:r>
+    </w:p>
+    <w:p>
+      <w:pPr>
+        <w:pStyle w:val="style0"/>
+      </w:pPr>
+      <w:r>
+        <w:rPr>
+          <w:rFonts w:ascii="Times New Roman" w:hAnsi="Times New Roman"/>
+          <w:color w:val="000000"/>
+          <w:sz w:val="24"/>
+          <w:szCs w:val="24"/>
         </w:rPr>
         <w:t>#Let see what tables are in the database</w:t>
       </w:r>
@@ -1577,6 +1908,17 @@
       </w:pPr>
       <w:r>
         <w:rPr>
+          <w:color w:val="008000"/>
+        </w:rPr>
+        <w:t>Tables &lt;- Tables[-which(Tables %in% headerTables)]</w:t>
+      </w:r>
+    </w:p>
+    <w:p>
+      <w:pPr>
+        <w:pStyle w:val="style0"/>
+      </w:pPr>
+      <w:r>
+        <w:rPr>
           <w:rFonts w:ascii="Monospace" w:hAnsi="Monospace"/>
           <w:color w:val="008000"/>
           <w:sz w:val="20"/>
@@ -1602,7 +1944,7 @@
           <w:color w:val="000000"/>
           <w:sz w:val="20"/>
         </w:rPr>
-        <w:t xml:space="preserve">[1] "Aggregation_Overall_Mean"                                </w:t>
+        <w:t xml:space="preserve">[1] "aggregation_doy_AET_Mean"                </w:t>
       </w:r>
     </w:p>
     <w:p>
@@ -1623,7 +1965,7 @@
           <w:color w:val="000000"/>
           <w:sz w:val="20"/>
         </w:rPr>
-        <w:t xml:space="preserve">[2] "Aggregation_Overall_SD"                                  </w:t>
+        <w:t xml:space="preserve">[2] "aggregation_doy_AET_SD"                  </w:t>
       </w:r>
     </w:p>
     <w:p>
@@ -1644,7 +1986,7 @@
           <w:color w:val="000000"/>
           <w:sz w:val="20"/>
         </w:rPr>
-        <w:t xml:space="preserve">[3] "Aggregation_Seasons_DailyValues_AET_Mean"                </w:t>
+        <w:t xml:space="preserve">[3] "aggregation_doy_DeepDrainage_Mean"       </w:t>
       </w:r>
     </w:p>
     <w:p>
@@ -1665,7 +2007,7 @@
           <w:color w:val="000000"/>
           <w:sz w:val="20"/>
         </w:rPr>
-        <w:t xml:space="preserve">[4] "Aggregation_Seasons_DailyValues_AET_SD"                  </w:t>
+        <w:t xml:space="preserve">[4] "aggregation_doy_DeepDrainage_SD"         </w:t>
       </w:r>
     </w:p>
     <w:p>
@@ -1686,7 +2028,7 @@
           <w:color w:val="000000"/>
           <w:sz w:val="20"/>
         </w:rPr>
-        <w:t xml:space="preserve">[5] "Aggregation_Seasons_DailyValues_DeepDrainage_Mean"       </w:t>
+        <w:t xml:space="preserve">[5] "aggregation_doy_EvaporationSoil_Mean"    </w:t>
       </w:r>
     </w:p>
     <w:p>
@@ -1707,7 +2049,7 @@
           <w:color w:val="000000"/>
           <w:sz w:val="20"/>
         </w:rPr>
-        <w:t xml:space="preserve">[6] "Aggregation_Seasons_DailyValues_DeepDrainage_SD"         </w:t>
+        <w:t xml:space="preserve">[6] "aggregation_doy_EvaporationSoil_SD"      </w:t>
       </w:r>
     </w:p>
     <w:p>
@@ -1728,7 +2070,7 @@
           <w:color w:val="000000"/>
           <w:sz w:val="20"/>
         </w:rPr>
-        <w:t xml:space="preserve">[7] "Aggregation_Seasons_DailyValues_EvaporationSoil_Mean"    </w:t>
+        <w:t xml:space="preserve">[7] "aggregation_doy_EvaporationSurface_Mean" </w:t>
       </w:r>
     </w:p>
     <w:p>
@@ -1749,7 +2091,7 @@
           <w:color w:val="000000"/>
           <w:sz w:val="20"/>
         </w:rPr>
-        <w:t xml:space="preserve">[8] "Aggregation_Seasons_DailyValues_EvaporationSoil_SD"      </w:t>
+        <w:t xml:space="preserve">[8] "aggregation_doy_EvaporationSurface_SD"   </w:t>
       </w:r>
     </w:p>
     <w:p>
@@ -1770,526 +2112,548 @@
           <w:color w:val="000000"/>
           <w:sz w:val="20"/>
         </w:rPr>
-        <w:t xml:space="preserve">[9] "Aggregation_Seasons_DailyValues_EvaporationSurface_Mean" </w:t>
-      </w:r>
-    </w:p>
-    <w:p>
-      <w:pPr>
-        <w:pStyle w:val="style0"/>
-      </w:pPr>
-      <w:r>
-        <w:rPr>
-          <w:rFonts w:ascii="Monospace" w:hAnsi="Monospace"/>
-          <w:color w:val="000000"/>
-          <w:sz w:val="20"/>
-        </w:rPr>
-        <w:t xml:space="preserve">[10] "Aggregation_Seasons_DailyValues_EvaporationSurface_SD"   </w:t>
-      </w:r>
-    </w:p>
-    <w:p>
-      <w:pPr>
-        <w:pStyle w:val="style0"/>
-      </w:pPr>
-      <w:r>
-        <w:rPr>
-          <w:rFonts w:ascii="Monospace" w:hAnsi="Monospace"/>
-          <w:color w:val="000000"/>
-          <w:sz w:val="20"/>
-        </w:rPr>
-        <w:t xml:space="preserve">[11] "Aggregation_Seasons_DailyValues_EvaporationTotal_Mean"   </w:t>
-      </w:r>
-    </w:p>
-    <w:p>
-      <w:pPr>
-        <w:pStyle w:val="style0"/>
-      </w:pPr>
-      <w:r>
-        <w:rPr>
-          <w:rFonts w:ascii="Monospace" w:hAnsi="Monospace"/>
-          <w:color w:val="000000"/>
-          <w:sz w:val="20"/>
-        </w:rPr>
-        <w:t xml:space="preserve">[12] "Aggregation_Seasons_DailyValues_EvaporationTotal_SD"     </w:t>
-      </w:r>
-    </w:p>
-    <w:p>
-      <w:pPr>
-        <w:pStyle w:val="style0"/>
-      </w:pPr>
-      <w:r>
-        <w:rPr>
-          <w:rFonts w:ascii="Monospace" w:hAnsi="Monospace"/>
-          <w:color w:val="000000"/>
-          <w:sz w:val="20"/>
-        </w:rPr>
-        <w:t xml:space="preserve">[13] "Aggregation_Seasons_DailyValues_Infiltration_Mean"       </w:t>
-      </w:r>
-    </w:p>
-    <w:p>
-      <w:pPr>
-        <w:pStyle w:val="style0"/>
-      </w:pPr>
-      <w:r>
-        <w:rPr>
-          <w:rFonts w:ascii="Monospace" w:hAnsi="Monospace"/>
-          <w:color w:val="000000"/>
-          <w:sz w:val="20"/>
-        </w:rPr>
-        <w:t xml:space="preserve">[14] "Aggregation_Seasons_DailyValues_Infiltration_SD"         </w:t>
-      </w:r>
-    </w:p>
-    <w:p>
-      <w:pPr>
-        <w:pStyle w:val="style0"/>
-      </w:pPr>
-      <w:r>
-        <w:rPr>
-          <w:rFonts w:ascii="Monospace" w:hAnsi="Monospace"/>
-          <w:color w:val="000000"/>
-          <w:sz w:val="20"/>
-        </w:rPr>
-        <w:t xml:space="preserve">[15] "Aggregation_Seasons_DailyValues_PET_Mean"                </w:t>
-      </w:r>
-    </w:p>
-    <w:p>
-      <w:pPr>
-        <w:pStyle w:val="style0"/>
-      </w:pPr>
-      <w:r>
-        <w:rPr>
-          <w:rFonts w:ascii="Monospace" w:hAnsi="Monospace"/>
-          <w:color w:val="000000"/>
-          <w:sz w:val="20"/>
-        </w:rPr>
-        <w:t xml:space="preserve">[16] "Aggregation_Seasons_DailyValues_PET_SD"                  </w:t>
-      </w:r>
-    </w:p>
-    <w:p>
-      <w:pPr>
-        <w:pStyle w:val="style0"/>
-      </w:pPr>
-      <w:r>
-        <w:rPr>
-          <w:rFonts w:ascii="Monospace" w:hAnsi="Monospace"/>
-          <w:color w:val="000000"/>
-          <w:sz w:val="20"/>
-        </w:rPr>
-        <w:t xml:space="preserve">[17] "Aggregation_Seasons_DailyValues_Rain_Mean"               </w:t>
-      </w:r>
-    </w:p>
-    <w:p>
-      <w:pPr>
-        <w:pStyle w:val="style0"/>
-      </w:pPr>
-      <w:r>
-        <w:rPr>
-          <w:rFonts w:ascii="Monospace" w:hAnsi="Monospace"/>
-          <w:color w:val="000000"/>
-          <w:sz w:val="20"/>
-        </w:rPr>
-        <w:t xml:space="preserve">[18] "Aggregation_Seasons_DailyValues_Rain_SD"                 </w:t>
-      </w:r>
-    </w:p>
-    <w:p>
-      <w:pPr>
-        <w:pStyle w:val="style0"/>
-      </w:pPr>
-      <w:r>
-        <w:rPr>
-          <w:rFonts w:ascii="Monospace" w:hAnsi="Monospace"/>
-          <w:color w:val="000000"/>
-          <w:sz w:val="20"/>
-        </w:rPr>
-        <w:t xml:space="preserve">[19] "Aggregation_Seasons_DailyValues_Runoff_Mean"             </w:t>
-      </w:r>
-    </w:p>
-    <w:p>
-      <w:pPr>
-        <w:pStyle w:val="style0"/>
-      </w:pPr>
-      <w:r>
-        <w:rPr>
-          <w:rFonts w:ascii="Monospace" w:hAnsi="Monospace"/>
-          <w:color w:val="000000"/>
-          <w:sz w:val="20"/>
-        </w:rPr>
-        <w:t xml:space="preserve">[20] "Aggregation_Seasons_DailyValues_Runoff_SD"               </w:t>
-      </w:r>
-    </w:p>
-    <w:p>
-      <w:pPr>
-        <w:pStyle w:val="style0"/>
-      </w:pPr>
-      <w:r>
-        <w:rPr>
-          <w:rFonts w:ascii="Monospace" w:hAnsi="Monospace"/>
-          <w:color w:val="000000"/>
-          <w:sz w:val="20"/>
-        </w:rPr>
-        <w:t xml:space="preserve">[21] "Aggregation_Seasons_DailyValues_SWAatSWPcrit1500kPa_Mean" </w:t>
-      </w:r>
-    </w:p>
-    <w:p>
-      <w:pPr>
-        <w:pStyle w:val="style0"/>
-      </w:pPr>
-      <w:r>
-        <w:rPr>
-          <w:rFonts w:ascii="Monospace" w:hAnsi="Monospace"/>
-          <w:color w:val="000000"/>
-          <w:sz w:val="20"/>
-        </w:rPr>
-        <w:t xml:space="preserve">[22] "Aggregation_Seasons_DailyValues_SWAatSWPcrit1500kPa_SD"  </w:t>
-      </w:r>
-    </w:p>
-    <w:p>
-      <w:pPr>
-        <w:pStyle w:val="style0"/>
-      </w:pPr>
-      <w:r>
-        <w:rPr>
-          <w:rFonts w:ascii="Monospace" w:hAnsi="Monospace"/>
-          <w:color w:val="000000"/>
-          <w:sz w:val="20"/>
-        </w:rPr>
-        <w:t xml:space="preserve">[23] "Aggregation_Seasons_DailyValues_SWAatSWPcrit3000kPa_Mean" </w:t>
-      </w:r>
-    </w:p>
-    <w:p>
-      <w:pPr>
-        <w:pStyle w:val="style0"/>
-      </w:pPr>
-      <w:r>
-        <w:rPr>
-          <w:rFonts w:ascii="Monospace" w:hAnsi="Monospace"/>
-          <w:color w:val="000000"/>
-          <w:sz w:val="20"/>
-        </w:rPr>
-        <w:t xml:space="preserve">[24] "Aggregation_Seasons_DailyValues_SWAatSWPcrit3000kPa_SD"  </w:t>
-      </w:r>
-    </w:p>
-    <w:p>
-      <w:pPr>
-        <w:pStyle w:val="style0"/>
-      </w:pPr>
-      <w:r>
-        <w:rPr>
-          <w:rFonts w:ascii="Monospace" w:hAnsi="Monospace"/>
-          <w:color w:val="000000"/>
-          <w:sz w:val="20"/>
-        </w:rPr>
-        <w:t xml:space="preserve">[25] "Aggregation_Seasons_DailyValues_SWAatSWPcrit3500kPa_Mean" </w:t>
-      </w:r>
-    </w:p>
-    <w:p>
-      <w:pPr>
-        <w:pStyle w:val="style0"/>
-      </w:pPr>
-      <w:r>
-        <w:rPr>
-          <w:rFonts w:ascii="Monospace" w:hAnsi="Monospace"/>
-          <w:color w:val="000000"/>
-          <w:sz w:val="20"/>
-        </w:rPr>
-        <w:t xml:space="preserve">[26] "Aggregation_Seasons_DailyValues_SWAatSWPcrit3500kPa_SD"  </w:t>
-      </w:r>
-    </w:p>
-    <w:p>
-      <w:pPr>
-        <w:pStyle w:val="style0"/>
-      </w:pPr>
-      <w:r>
-        <w:rPr>
-          <w:rFonts w:ascii="Monospace" w:hAnsi="Monospace"/>
-          <w:color w:val="000000"/>
-          <w:sz w:val="20"/>
-        </w:rPr>
-        <w:t xml:space="preserve">[27] "Aggregation_Seasons_DailyValues_SWAatSWPcrit3900kPa_Mean" </w:t>
-      </w:r>
-    </w:p>
-    <w:p>
-      <w:pPr>
-        <w:pStyle w:val="style0"/>
-      </w:pPr>
-      <w:r>
-        <w:rPr>
-          <w:rFonts w:ascii="Monospace" w:hAnsi="Monospace"/>
-          <w:color w:val="000000"/>
-          <w:sz w:val="20"/>
-        </w:rPr>
-        <w:t xml:space="preserve">[28] "Aggregation_Seasons_DailyValues_SWAatSWPcrit3900kPa_SD"  </w:t>
-      </w:r>
-    </w:p>
-    <w:p>
-      <w:pPr>
-        <w:pStyle w:val="style0"/>
-      </w:pPr>
-      <w:r>
-        <w:rPr>
-          <w:rFonts w:ascii="Monospace" w:hAnsi="Monospace"/>
-          <w:color w:val="000000"/>
-          <w:sz w:val="20"/>
-        </w:rPr>
-        <w:t xml:space="preserve">[29] "Aggregation_Seasons_DailyValues_SWC_Mean"                </w:t>
-      </w:r>
-    </w:p>
-    <w:p>
-      <w:pPr>
-        <w:pStyle w:val="style0"/>
-      </w:pPr>
-      <w:r>
-        <w:rPr>
-          <w:rFonts w:ascii="Monospace" w:hAnsi="Monospace"/>
-          <w:color w:val="000000"/>
-          <w:sz w:val="20"/>
-        </w:rPr>
-        <w:t xml:space="preserve">[30] "Aggregation_Seasons_DailyValues_SWC_SD"                  </w:t>
-      </w:r>
-    </w:p>
-    <w:p>
-      <w:pPr>
-        <w:pStyle w:val="style0"/>
-      </w:pPr>
-      <w:r>
-        <w:rPr>
-          <w:rFonts w:ascii="Monospace" w:hAnsi="Monospace"/>
-          <w:color w:val="000000"/>
-          <w:sz w:val="20"/>
-        </w:rPr>
-        <w:t xml:space="preserve">[31] "Aggregation_Seasons_DailyValues_SWP_Mean"                </w:t>
-      </w:r>
-    </w:p>
-    <w:p>
-      <w:pPr>
-        <w:pStyle w:val="style0"/>
-      </w:pPr>
-      <w:r>
-        <w:rPr>
-          <w:rFonts w:ascii="Monospace" w:hAnsi="Monospace"/>
-          <w:color w:val="000000"/>
-          <w:sz w:val="20"/>
-        </w:rPr>
-        <w:t xml:space="preserve">[32] "Aggregation_Seasons_DailyValues_SWP_SD"                  </w:t>
-      </w:r>
-    </w:p>
-    <w:p>
-      <w:pPr>
-        <w:pStyle w:val="style0"/>
-      </w:pPr>
-      <w:r>
-        <w:rPr>
-          <w:rFonts w:ascii="Monospace" w:hAnsi="Monospace"/>
-          <w:color w:val="000000"/>
-          <w:sz w:val="20"/>
-        </w:rPr>
-        <w:t xml:space="preserve">[33] "Aggregation_Seasons_DailyValues_Snowfall_Mean"           </w:t>
-      </w:r>
-    </w:p>
-    <w:p>
-      <w:pPr>
-        <w:pStyle w:val="style0"/>
-      </w:pPr>
-      <w:r>
-        <w:rPr>
-          <w:rFonts w:ascii="Monospace" w:hAnsi="Monospace"/>
-          <w:color w:val="000000"/>
-          <w:sz w:val="20"/>
-        </w:rPr>
-        <w:t xml:space="preserve">[34] "Aggregation_Seasons_DailyValues_Snowfall_SD"             </w:t>
-      </w:r>
-    </w:p>
-    <w:p>
-      <w:pPr>
-        <w:pStyle w:val="style0"/>
-      </w:pPr>
-      <w:r>
-        <w:rPr>
-          <w:rFonts w:ascii="Monospace" w:hAnsi="Monospace"/>
-          <w:color w:val="000000"/>
-          <w:sz w:val="20"/>
-        </w:rPr>
-        <w:t xml:space="preserve">[35] "Aggregation_Seasons_DailyValues_Snowmelt_Mean"           </w:t>
-      </w:r>
-    </w:p>
-    <w:p>
-      <w:pPr>
-        <w:pStyle w:val="style0"/>
-      </w:pPr>
-      <w:r>
-        <w:rPr>
-          <w:rFonts w:ascii="Monospace" w:hAnsi="Monospace"/>
-          <w:color w:val="000000"/>
-          <w:sz w:val="20"/>
-        </w:rPr>
-        <w:t xml:space="preserve">[36] "Aggregation_Seasons_DailyValues_Snowmelt_SD"             </w:t>
-      </w:r>
-    </w:p>
-    <w:p>
-      <w:pPr>
-        <w:pStyle w:val="style0"/>
-      </w:pPr>
-      <w:r>
-        <w:rPr>
-          <w:rFonts w:ascii="Monospace" w:hAnsi="Monospace"/>
-          <w:color w:val="000000"/>
-          <w:sz w:val="20"/>
-        </w:rPr>
-        <w:t xml:space="preserve">[37] "Aggregation_Seasons_DailyValues_Snowpack_Mean"           </w:t>
-      </w:r>
-    </w:p>
-    <w:p>
-      <w:pPr>
-        <w:pStyle w:val="style0"/>
-      </w:pPr>
-      <w:r>
-        <w:rPr>
-          <w:rFonts w:ascii="Monospace" w:hAnsi="Monospace"/>
-          <w:color w:val="000000"/>
-          <w:sz w:val="20"/>
-        </w:rPr>
-        <w:t xml:space="preserve">[38] "Aggregation_Seasons_DailyValues_Snowpack_SD"             </w:t>
-      </w:r>
-    </w:p>
-    <w:p>
-      <w:pPr>
-        <w:pStyle w:val="style0"/>
-      </w:pPr>
-      <w:r>
-        <w:rPr>
-          <w:rFonts w:ascii="Monospace" w:hAnsi="Monospace"/>
-          <w:color w:val="000000"/>
-          <w:sz w:val="20"/>
-        </w:rPr>
-        <w:t xml:space="preserve">[39] "Aggregation_Seasons_DailyValues_TemperatureMax_Mean"     </w:t>
-      </w:r>
-    </w:p>
-    <w:p>
-      <w:pPr>
-        <w:pStyle w:val="style0"/>
-      </w:pPr>
-      <w:r>
-        <w:rPr>
-          <w:rFonts w:ascii="Monospace" w:hAnsi="Monospace"/>
-          <w:color w:val="000000"/>
-          <w:sz w:val="20"/>
-        </w:rPr>
-        <w:t xml:space="preserve">[40] "Aggregation_Seasons_DailyValues_TemperatureMax_SD"       </w:t>
-      </w:r>
-    </w:p>
-    <w:p>
-      <w:pPr>
-        <w:pStyle w:val="style0"/>
-      </w:pPr>
-      <w:r>
-        <w:rPr>
-          <w:rFonts w:ascii="Monospace" w:hAnsi="Monospace"/>
-          <w:color w:val="000000"/>
-          <w:sz w:val="20"/>
-        </w:rPr>
-        <w:t xml:space="preserve">[41] "Aggregation_Seasons_DailyValues_TemperatureMin_Mean"     </w:t>
-      </w:r>
-    </w:p>
-    <w:p>
-      <w:pPr>
-        <w:pStyle w:val="style0"/>
-      </w:pPr>
-      <w:r>
-        <w:rPr>
-          <w:rFonts w:ascii="Monospace" w:hAnsi="Monospace"/>
-          <w:color w:val="000000"/>
-          <w:sz w:val="20"/>
-        </w:rPr>
-        <w:t xml:space="preserve">[42] "Aggregation_Seasons_DailyValues_TemperatureMin_SD"       </w:t>
-      </w:r>
-    </w:p>
-    <w:p>
-      <w:pPr>
-        <w:pStyle w:val="style0"/>
-      </w:pPr>
-      <w:r>
-        <w:rPr>
-          <w:rFonts w:ascii="Monospace" w:hAnsi="Monospace"/>
-          <w:color w:val="000000"/>
-          <w:sz w:val="20"/>
-        </w:rPr>
-        <w:t xml:space="preserve">[43] "Aggregation_Seasons_DailyValues_TotalPrecipitation_Mean" </w:t>
-      </w:r>
-    </w:p>
-    <w:p>
-      <w:pPr>
-        <w:pStyle w:val="style0"/>
-      </w:pPr>
-      <w:r>
-        <w:rPr>
-          <w:rFonts w:ascii="Monospace" w:hAnsi="Monospace"/>
-          <w:color w:val="000000"/>
-          <w:sz w:val="20"/>
-        </w:rPr>
-        <w:t xml:space="preserve">[44] "Aggregation_Seasons_DailyValues_TotalPrecipitation_SD"   </w:t>
-      </w:r>
-    </w:p>
-    <w:p>
-      <w:pPr>
-        <w:pStyle w:val="style0"/>
-      </w:pPr>
-      <w:r>
-        <w:rPr>
-          <w:rFonts w:ascii="Monospace" w:hAnsi="Monospace"/>
-          <w:color w:val="000000"/>
-          <w:sz w:val="20"/>
-        </w:rPr>
-        <w:t xml:space="preserve">[45] "Aggregation_Seasons_DailyValues_Transpiration_Mean"      </w:t>
-      </w:r>
-    </w:p>
-    <w:p>
-      <w:pPr>
-        <w:pStyle w:val="style0"/>
-      </w:pPr>
-      <w:r>
-        <w:rPr>
-          <w:rFonts w:ascii="Monospace" w:hAnsi="Monospace"/>
-          <w:color w:val="000000"/>
-          <w:sz w:val="20"/>
-        </w:rPr>
-        <w:t xml:space="preserve">[46] "Aggregation_Seasons_DailyValues_Transpiration_SD"        </w:t>
-      </w:r>
-    </w:p>
-    <w:p>
-      <w:pPr>
-        <w:pStyle w:val="style0"/>
-      </w:pPr>
-      <w:r>
-        <w:rPr>
-          <w:rFonts w:ascii="Monospace" w:hAnsi="Monospace"/>
-          <w:color w:val="000000"/>
-          <w:sz w:val="20"/>
-        </w:rPr>
-        <w:t xml:space="preserve">[47] "Aggregation_Seasons_DailyValues_VWC_Mean"                </w:t>
-      </w:r>
-    </w:p>
-    <w:p>
-      <w:pPr>
-        <w:pStyle w:val="style0"/>
-      </w:pPr>
-      <w:r>
-        <w:rPr>
-          <w:rFonts w:ascii="Monospace" w:hAnsi="Monospace"/>
-          <w:color w:val="000000"/>
-          <w:sz w:val="20"/>
-        </w:rPr>
-        <w:t>[48] "Aggregation_Seasons_DailyValues_VWC_SD"</w:t>
-      </w:r>
-    </w:p>
-    <w:p>
-      <w:pPr>
-        <w:pStyle w:val="style0"/>
-      </w:pPr>
-      <w:r>
-        <w:rPr>
-          <w:rFonts w:ascii="Monospace" w:hAnsi="Monospace"/>
-          <w:color w:val="1F9F5F"/>
-          <w:sz w:val="20"/>
-        </w:rPr>
+        <w:t xml:space="preserve">[9] "aggregation_doy_EvaporationTotal_Mean"   </w:t>
+      </w:r>
+    </w:p>
+    <w:p>
+      <w:pPr>
+        <w:pStyle w:val="style0"/>
+      </w:pPr>
+      <w:r>
+        <w:rPr>
+          <w:rFonts w:ascii="Monospace" w:hAnsi="Monospace"/>
+          <w:color w:val="000000"/>
+          <w:sz w:val="20"/>
+        </w:rPr>
+        <w:t xml:space="preserve">[10] "aggregation_doy_EvaporationTotal_SD"     </w:t>
+      </w:r>
+    </w:p>
+    <w:p>
+      <w:pPr>
+        <w:pStyle w:val="style0"/>
+      </w:pPr>
+      <w:r>
+        <w:rPr>
+          <w:rFonts w:ascii="Monospace" w:hAnsi="Monospace"/>
+          <w:color w:val="000000"/>
+          <w:sz w:val="20"/>
+        </w:rPr>
+        <w:t xml:space="preserve">[11] "aggregation_doy_Infiltration_Mean"       </w:t>
+      </w:r>
+    </w:p>
+    <w:p>
+      <w:pPr>
+        <w:pStyle w:val="style0"/>
+      </w:pPr>
+      <w:r>
+        <w:rPr>
+          <w:rFonts w:ascii="Monospace" w:hAnsi="Monospace"/>
+          <w:color w:val="000000"/>
+          <w:sz w:val="20"/>
+        </w:rPr>
+        <w:t xml:space="preserve">[12] "aggregation_doy_Infiltration_SD"         </w:t>
+      </w:r>
+    </w:p>
+    <w:p>
+      <w:pPr>
+        <w:pStyle w:val="style0"/>
+      </w:pPr>
+      <w:r>
+        <w:rPr>
+          <w:rFonts w:ascii="Monospace" w:hAnsi="Monospace"/>
+          <w:color w:val="000000"/>
+          <w:sz w:val="20"/>
+        </w:rPr>
+        <w:t xml:space="preserve">[13] "aggregation_doy_PET_Mean"                </w:t>
+      </w:r>
+    </w:p>
+    <w:p>
+      <w:pPr>
+        <w:pStyle w:val="style0"/>
+      </w:pPr>
+      <w:r>
+        <w:rPr>
+          <w:rFonts w:ascii="Monospace" w:hAnsi="Monospace"/>
+          <w:color w:val="000000"/>
+          <w:sz w:val="20"/>
+        </w:rPr>
+        <w:t xml:space="preserve">[14] "aggregation_doy_PET_SD"                  </w:t>
+      </w:r>
+    </w:p>
+    <w:p>
+      <w:pPr>
+        <w:pStyle w:val="style0"/>
+      </w:pPr>
+      <w:r>
+        <w:rPr>
+          <w:rFonts w:ascii="Monospace" w:hAnsi="Monospace"/>
+          <w:color w:val="000000"/>
+          <w:sz w:val="20"/>
+        </w:rPr>
+        <w:t xml:space="preserve">[15] "aggregation_doy_Rain_Mean"               </w:t>
+      </w:r>
+    </w:p>
+    <w:p>
+      <w:pPr>
+        <w:pStyle w:val="style0"/>
+      </w:pPr>
+      <w:r>
+        <w:rPr>
+          <w:rFonts w:ascii="Monospace" w:hAnsi="Monospace"/>
+          <w:color w:val="000000"/>
+          <w:sz w:val="20"/>
+        </w:rPr>
+        <w:t xml:space="preserve">[16] "aggregation_doy_Rain_SD"                 </w:t>
+      </w:r>
+    </w:p>
+    <w:p>
+      <w:pPr>
+        <w:pStyle w:val="style0"/>
+      </w:pPr>
+      <w:r>
+        <w:rPr>
+          <w:rFonts w:ascii="Monospace" w:hAnsi="Monospace"/>
+          <w:color w:val="000000"/>
+          <w:sz w:val="20"/>
+        </w:rPr>
+        <w:t xml:space="preserve">[17] "aggregation_doy_Runoff_Mean"             </w:t>
+      </w:r>
+    </w:p>
+    <w:p>
+      <w:pPr>
+        <w:pStyle w:val="style0"/>
+      </w:pPr>
+      <w:r>
+        <w:rPr>
+          <w:rFonts w:ascii="Monospace" w:hAnsi="Monospace"/>
+          <w:color w:val="000000"/>
+          <w:sz w:val="20"/>
+        </w:rPr>
+        <w:t xml:space="preserve">[18] "aggregation_doy_Runoff_SD"               </w:t>
+      </w:r>
+    </w:p>
+    <w:p>
+      <w:pPr>
+        <w:pStyle w:val="style0"/>
+      </w:pPr>
+      <w:r>
+        <w:rPr>
+          <w:rFonts w:ascii="Monospace" w:hAnsi="Monospace"/>
+          <w:color w:val="000000"/>
+          <w:sz w:val="20"/>
+        </w:rPr>
+        <w:t>[19] "aggregation_doy_SWAatSWPcrit1500kPa_Mean"</w:t>
+      </w:r>
+    </w:p>
+    <w:p>
+      <w:pPr>
+        <w:pStyle w:val="style0"/>
+      </w:pPr>
+      <w:r>
+        <w:rPr>
+          <w:rFonts w:ascii="Monospace" w:hAnsi="Monospace"/>
+          <w:color w:val="000000"/>
+          <w:sz w:val="20"/>
+        </w:rPr>
+        <w:t xml:space="preserve">[20] "aggregation_doy_SWAatSWPcrit1500kPa_SD"  </w:t>
+      </w:r>
+    </w:p>
+    <w:p>
+      <w:pPr>
+        <w:pStyle w:val="style0"/>
+      </w:pPr>
+      <w:r>
+        <w:rPr>
+          <w:rFonts w:ascii="Monospace" w:hAnsi="Monospace"/>
+          <w:color w:val="000000"/>
+          <w:sz w:val="20"/>
+        </w:rPr>
+        <w:t>[21] "aggregation_doy_SWAatSWPcrit3000kPa_Mean"</w:t>
+      </w:r>
+    </w:p>
+    <w:p>
+      <w:pPr>
+        <w:pStyle w:val="style0"/>
+      </w:pPr>
+      <w:r>
+        <w:rPr>
+          <w:rFonts w:ascii="Monospace" w:hAnsi="Monospace"/>
+          <w:color w:val="000000"/>
+          <w:sz w:val="20"/>
+        </w:rPr>
+        <w:t xml:space="preserve">[22] "aggregation_doy_SWAatSWPcrit3000kPa_SD"  </w:t>
+      </w:r>
+    </w:p>
+    <w:p>
+      <w:pPr>
+        <w:pStyle w:val="style0"/>
+      </w:pPr>
+      <w:r>
+        <w:rPr>
+          <w:rFonts w:ascii="Monospace" w:hAnsi="Monospace"/>
+          <w:color w:val="000000"/>
+          <w:sz w:val="20"/>
+        </w:rPr>
+        <w:t>[23] "aggregation_doy_SWAatSWPcrit3500kPa_Mean"</w:t>
+      </w:r>
+    </w:p>
+    <w:p>
+      <w:pPr>
+        <w:pStyle w:val="style0"/>
+      </w:pPr>
+      <w:r>
+        <w:rPr>
+          <w:rFonts w:ascii="Monospace" w:hAnsi="Monospace"/>
+          <w:color w:val="000000"/>
+          <w:sz w:val="20"/>
+        </w:rPr>
+        <w:t xml:space="preserve">[24] "aggregation_doy_SWAatSWPcrit3500kPa_SD"  </w:t>
+      </w:r>
+    </w:p>
+    <w:p>
+      <w:pPr>
+        <w:pStyle w:val="style0"/>
+      </w:pPr>
+      <w:r>
+        <w:rPr>
+          <w:rFonts w:ascii="Monospace" w:hAnsi="Monospace"/>
+          <w:color w:val="000000"/>
+          <w:sz w:val="20"/>
+        </w:rPr>
+        <w:t>[25] "aggregation_doy_SWAatSWPcrit3900kPa_Mean"</w:t>
+      </w:r>
+    </w:p>
+    <w:p>
+      <w:pPr>
+        <w:pStyle w:val="style0"/>
+      </w:pPr>
+      <w:r>
+        <w:rPr>
+          <w:rFonts w:ascii="Monospace" w:hAnsi="Monospace"/>
+          <w:color w:val="000000"/>
+          <w:sz w:val="20"/>
+        </w:rPr>
+        <w:t xml:space="preserve">[26] "aggregation_doy_SWAatSWPcrit3900kPa_SD"  </w:t>
+      </w:r>
+    </w:p>
+    <w:p>
+      <w:pPr>
+        <w:pStyle w:val="style0"/>
+      </w:pPr>
+      <w:r>
+        <w:rPr>
+          <w:rFonts w:ascii="Monospace" w:hAnsi="Monospace"/>
+          <w:color w:val="000000"/>
+          <w:sz w:val="20"/>
+        </w:rPr>
+        <w:t xml:space="preserve">[27] "aggregation_doy_SWC_Mean"                </w:t>
+      </w:r>
+    </w:p>
+    <w:p>
+      <w:pPr>
+        <w:pStyle w:val="style0"/>
+      </w:pPr>
+      <w:r>
+        <w:rPr>
+          <w:rFonts w:ascii="Monospace" w:hAnsi="Monospace"/>
+          <w:color w:val="000000"/>
+          <w:sz w:val="20"/>
+        </w:rPr>
+        <w:t xml:space="preserve">[28] "aggregation_doy_SWC_SD"                  </w:t>
+      </w:r>
+    </w:p>
+    <w:p>
+      <w:pPr>
+        <w:pStyle w:val="style0"/>
+      </w:pPr>
+      <w:r>
+        <w:rPr>
+          <w:rFonts w:ascii="Monospace" w:hAnsi="Monospace"/>
+          <w:color w:val="000000"/>
+          <w:sz w:val="20"/>
+        </w:rPr>
+        <w:t xml:space="preserve">[29] "aggregation_doy_SWP_Mean"                </w:t>
+      </w:r>
+    </w:p>
+    <w:p>
+      <w:pPr>
+        <w:pStyle w:val="style0"/>
+      </w:pPr>
+      <w:r>
+        <w:rPr>
+          <w:rFonts w:ascii="Monospace" w:hAnsi="Monospace"/>
+          <w:color w:val="000000"/>
+          <w:sz w:val="20"/>
+        </w:rPr>
+        <w:t xml:space="preserve">[30] "aggregation_doy_SWP_SD"                  </w:t>
+      </w:r>
+    </w:p>
+    <w:p>
+      <w:pPr>
+        <w:pStyle w:val="style0"/>
+      </w:pPr>
+      <w:r>
+        <w:rPr>
+          <w:rFonts w:ascii="Monospace" w:hAnsi="Monospace"/>
+          <w:color w:val="000000"/>
+          <w:sz w:val="20"/>
+        </w:rPr>
+        <w:t xml:space="preserve">[31] "aggregation_doy_SnowLoss_Mean"           </w:t>
+      </w:r>
+    </w:p>
+    <w:p>
+      <w:pPr>
+        <w:pStyle w:val="style0"/>
+      </w:pPr>
+      <w:r>
+        <w:rPr>
+          <w:rFonts w:ascii="Monospace" w:hAnsi="Monospace"/>
+          <w:color w:val="000000"/>
+          <w:sz w:val="20"/>
+        </w:rPr>
+        <w:t xml:space="preserve">[32] "aggregation_doy_SnowLoss_SD"             </w:t>
+      </w:r>
+    </w:p>
+    <w:p>
+      <w:pPr>
+        <w:pStyle w:val="style0"/>
+      </w:pPr>
+      <w:r>
+        <w:rPr>
+          <w:rFonts w:ascii="Monospace" w:hAnsi="Monospace"/>
+          <w:color w:val="000000"/>
+          <w:sz w:val="20"/>
+        </w:rPr>
+        <w:t xml:space="preserve">[33] "aggregation_doy_Snowfall_Mean"           </w:t>
+      </w:r>
+    </w:p>
+    <w:p>
+      <w:pPr>
+        <w:pStyle w:val="style0"/>
+      </w:pPr>
+      <w:r>
+        <w:rPr>
+          <w:rFonts w:ascii="Monospace" w:hAnsi="Monospace"/>
+          <w:color w:val="000000"/>
+          <w:sz w:val="20"/>
+        </w:rPr>
+        <w:t xml:space="preserve">[34] "aggregation_doy_Snowfall_SD"             </w:t>
+      </w:r>
+    </w:p>
+    <w:p>
+      <w:pPr>
+        <w:pStyle w:val="style0"/>
+      </w:pPr>
+      <w:r>
+        <w:rPr>
+          <w:rFonts w:ascii="Monospace" w:hAnsi="Monospace"/>
+          <w:color w:val="000000"/>
+          <w:sz w:val="20"/>
+        </w:rPr>
+        <w:t xml:space="preserve">[35] "aggregation_doy_Snowmelt_Mean"           </w:t>
+      </w:r>
+    </w:p>
+    <w:p>
+      <w:pPr>
+        <w:pStyle w:val="style0"/>
+      </w:pPr>
+      <w:r>
+        <w:rPr>
+          <w:rFonts w:ascii="Monospace" w:hAnsi="Monospace"/>
+          <w:color w:val="000000"/>
+          <w:sz w:val="20"/>
+        </w:rPr>
+        <w:t xml:space="preserve">[36] "aggregation_doy_Snowmelt_SD"             </w:t>
+      </w:r>
+    </w:p>
+    <w:p>
+      <w:pPr>
+        <w:pStyle w:val="style0"/>
+      </w:pPr>
+      <w:r>
+        <w:rPr>
+          <w:rFonts w:ascii="Monospace" w:hAnsi="Monospace"/>
+          <w:color w:val="000000"/>
+          <w:sz w:val="20"/>
+        </w:rPr>
+        <w:t xml:space="preserve">[37] "aggregation_doy_Snowpack_Mean"           </w:t>
+      </w:r>
+    </w:p>
+    <w:p>
+      <w:pPr>
+        <w:pStyle w:val="style0"/>
+      </w:pPr>
+      <w:r>
+        <w:rPr>
+          <w:rFonts w:ascii="Monospace" w:hAnsi="Monospace"/>
+          <w:color w:val="000000"/>
+          <w:sz w:val="20"/>
+        </w:rPr>
+        <w:t xml:space="preserve">[38] "aggregation_doy_Snowpack_SD"             </w:t>
+      </w:r>
+    </w:p>
+    <w:p>
+      <w:pPr>
+        <w:pStyle w:val="style0"/>
+      </w:pPr>
+      <w:r>
+        <w:rPr>
+          <w:rFonts w:ascii="Monospace" w:hAnsi="Monospace"/>
+          <w:color w:val="000000"/>
+          <w:sz w:val="20"/>
+        </w:rPr>
+        <w:t xml:space="preserve">[39] "aggregation_doy_TemperatureMax_Mean"     </w:t>
+      </w:r>
+    </w:p>
+    <w:p>
+      <w:pPr>
+        <w:pStyle w:val="style0"/>
+      </w:pPr>
+      <w:r>
+        <w:rPr>
+          <w:rFonts w:ascii="Monospace" w:hAnsi="Monospace"/>
+          <w:color w:val="000000"/>
+          <w:sz w:val="20"/>
+        </w:rPr>
+        <w:t xml:space="preserve">[40] "aggregation_doy_TemperatureMax_SD"       </w:t>
+      </w:r>
+    </w:p>
+    <w:p>
+      <w:pPr>
+        <w:pStyle w:val="style0"/>
+      </w:pPr>
+      <w:r>
+        <w:rPr>
+          <w:rFonts w:ascii="Monospace" w:hAnsi="Monospace"/>
+          <w:color w:val="000000"/>
+          <w:sz w:val="20"/>
+        </w:rPr>
+        <w:t xml:space="preserve">[41] "aggregation_doy_TemperatureMin_Mean"     </w:t>
+      </w:r>
+    </w:p>
+    <w:p>
+      <w:pPr>
+        <w:pStyle w:val="style0"/>
+      </w:pPr>
+      <w:r>
+        <w:rPr>
+          <w:rFonts w:ascii="Monospace" w:hAnsi="Monospace"/>
+          <w:color w:val="000000"/>
+          <w:sz w:val="20"/>
+        </w:rPr>
+        <w:t xml:space="preserve">[42] "aggregation_doy_TemperatureMin_SD"       </w:t>
+      </w:r>
+    </w:p>
+    <w:p>
+      <w:pPr>
+        <w:pStyle w:val="style0"/>
+      </w:pPr>
+      <w:r>
+        <w:rPr>
+          <w:rFonts w:ascii="Monospace" w:hAnsi="Monospace"/>
+          <w:color w:val="000000"/>
+          <w:sz w:val="20"/>
+        </w:rPr>
+        <w:t xml:space="preserve">[43] "aggregation_doy_TotalPrecipitation_Mean" </w:t>
+      </w:r>
+    </w:p>
+    <w:p>
+      <w:pPr>
+        <w:pStyle w:val="style0"/>
+      </w:pPr>
+      <w:r>
+        <w:rPr>
+          <w:rFonts w:ascii="Monospace" w:hAnsi="Monospace"/>
+          <w:color w:val="000000"/>
+          <w:sz w:val="20"/>
+        </w:rPr>
+        <w:t xml:space="preserve">[44] "aggregation_doy_TotalPrecipitation_SD"   </w:t>
+      </w:r>
+    </w:p>
+    <w:p>
+      <w:pPr>
+        <w:pStyle w:val="style0"/>
+      </w:pPr>
+      <w:r>
+        <w:rPr>
+          <w:rFonts w:ascii="Monospace" w:hAnsi="Monospace"/>
+          <w:color w:val="000000"/>
+          <w:sz w:val="20"/>
+        </w:rPr>
+        <w:t xml:space="preserve">[45] "aggregation_doy_Transpiration_Mean"      </w:t>
+      </w:r>
+    </w:p>
+    <w:p>
+      <w:pPr>
+        <w:pStyle w:val="style0"/>
+      </w:pPr>
+      <w:r>
+        <w:rPr>
+          <w:rFonts w:ascii="Monospace" w:hAnsi="Monospace"/>
+          <w:color w:val="000000"/>
+          <w:sz w:val="20"/>
+        </w:rPr>
+        <w:t xml:space="preserve">[46] "aggregation_doy_Transpiration_SD"        </w:t>
+      </w:r>
+    </w:p>
+    <w:p>
+      <w:pPr>
+        <w:pStyle w:val="style0"/>
+      </w:pPr>
+      <w:r>
+        <w:rPr>
+          <w:rFonts w:ascii="Monospace" w:hAnsi="Monospace"/>
+          <w:color w:val="000000"/>
+          <w:sz w:val="20"/>
+        </w:rPr>
+        <w:t xml:space="preserve">[47] "aggregation_doy_VWC_Mean"                </w:t>
+      </w:r>
+    </w:p>
+    <w:p>
+      <w:pPr>
+        <w:pStyle w:val="style0"/>
+      </w:pPr>
+      <w:r>
+        <w:rPr>
+          <w:rFonts w:ascii="Monospace" w:hAnsi="Monospace"/>
+          <w:color w:val="000000"/>
+          <w:sz w:val="20"/>
+        </w:rPr>
+        <w:t xml:space="preserve">[48] "aggregation_doy_VWC_SD"                  </w:t>
+      </w:r>
+    </w:p>
+    <w:p>
+      <w:pPr>
+        <w:pStyle w:val="style0"/>
+      </w:pPr>
+      <w:r>
+        <w:rPr>
+          <w:rFonts w:ascii="Monospace" w:hAnsi="Monospace"/>
+          <w:color w:val="000000"/>
+          <w:sz w:val="20"/>
+        </w:rPr>
+        <w:t xml:space="preserve">[49] "aggregation_overall_mean"                </w:t>
+      </w:r>
+    </w:p>
+    <w:p>
+      <w:pPr>
+        <w:pStyle w:val="style0"/>
+      </w:pPr>
+      <w:r>
+        <w:rPr>
+          <w:rFonts w:ascii="Monospace" w:hAnsi="Monospace"/>
+          <w:color w:val="000000"/>
+          <w:sz w:val="20"/>
+        </w:rPr>
+        <w:t>[50] "aggregation_overall_sd"</w:t>
+      </w:r>
+    </w:p>
+    <w:p>
+      <w:pPr>
+        <w:pStyle w:val="style0"/>
+      </w:pPr>
+      <w:r>
+        <w:rPr/>
       </w:r>
     </w:p>
     <w:p>
@@ -2315,7 +2679,23 @@
           <w:color w:val="008000"/>
           <w:sz w:val="20"/>
         </w:rPr>
-        <w:t>colNames &lt;- dbListFields(con,name=Tables[1]) #index for table is 1 in Tables</w:t>
+        <w:t>colNames &lt;- dbListFields(con,name=Tables[</w:t>
+      </w:r>
+      <w:r>
+        <w:rPr>
+          <w:rFonts w:ascii="Monospace" w:hAnsi="Monospace"/>
+          <w:color w:val="008000"/>
+          <w:sz w:val="20"/>
+        </w:rPr>
+        <w:t>49</w:t>
+      </w:r>
+      <w:r>
+        <w:rPr>
+          <w:rFonts w:ascii="Monospace" w:hAnsi="Monospace"/>
+          <w:color w:val="008000"/>
+          <w:sz w:val="20"/>
+        </w:rPr>
+        <w:t>]) #index for table is 1 in Tables</w:t>
       </w:r>
     </w:p>
     <w:p>
@@ -2341,120 +2721,120 @@
           <w:color w:val="000000"/>
           <w:sz w:val="20"/>
         </w:rPr>
-        <w:t xml:space="preserve">  </w:t>
-      </w:r>
-      <w:r>
-        <w:rPr>
-          <w:rFonts w:ascii="Monospace" w:hAnsi="Monospace"/>
-          <w:color w:val="000000"/>
-          <w:sz w:val="20"/>
-        </w:rPr>
-        <w:t xml:space="preserve">[1] "P_id"                                                                                              </w:t>
-      </w:r>
-    </w:p>
-    <w:p>
-      <w:pPr>
-        <w:pStyle w:val="style0"/>
-      </w:pPr>
-      <w:r>
-        <w:rPr>
-          <w:rFonts w:ascii="Monospace" w:hAnsi="Monospace"/>
-          <w:color w:val="000000"/>
-          <w:sz w:val="20"/>
-        </w:rPr>
-        <w:t xml:space="preserve">  </w:t>
-      </w:r>
-      <w:r>
-        <w:rPr>
-          <w:rFonts w:ascii="Monospace" w:hAnsi="Monospace"/>
-          <w:color w:val="000000"/>
-          <w:sz w:val="20"/>
-        </w:rPr>
-        <w:t xml:space="preserve">[2] "RunID"                                                                                             </w:t>
-      </w:r>
-    </w:p>
-    <w:p>
-      <w:pPr>
-        <w:pStyle w:val="style0"/>
-      </w:pPr>
-      <w:r>
-        <w:rPr>
-          <w:rFonts w:ascii="Monospace" w:hAnsi="Monospace"/>
-          <w:color w:val="000000"/>
-          <w:sz w:val="20"/>
-        </w:rPr>
-        <w:t xml:space="preserve">  </w:t>
-      </w:r>
-      <w:r>
-        <w:rPr>
-          <w:rFonts w:ascii="Monospace" w:hAnsi="Monospace"/>
-          <w:color w:val="000000"/>
-          <w:sz w:val="20"/>
-        </w:rPr>
-        <w:t xml:space="preserve">[3] "Labels"                                                                                            </w:t>
-      </w:r>
-    </w:p>
-    <w:p>
-      <w:pPr>
-        <w:pStyle w:val="style0"/>
-      </w:pPr>
-      <w:r>
-        <w:rPr>
-          <w:rFonts w:ascii="Monospace" w:hAnsi="Monospace"/>
-          <w:color w:val="000000"/>
-          <w:sz w:val="20"/>
-        </w:rPr>
-        <w:t xml:space="preserve">  </w:t>
-      </w:r>
-      <w:r>
-        <w:rPr>
-          <w:rFonts w:ascii="Monospace" w:hAnsi="Monospace"/>
-          <w:color w:val="000000"/>
-          <w:sz w:val="20"/>
-        </w:rPr>
-        <w:t xml:space="preserve">[4] "ID"                                                                                                </w:t>
-      </w:r>
-    </w:p>
-    <w:p>
-      <w:pPr>
-        <w:pStyle w:val="style0"/>
-      </w:pPr>
-      <w:r>
-        <w:rPr>
-          <w:rFonts w:ascii="Monospace" w:hAnsi="Monospace"/>
-          <w:color w:val="000000"/>
-          <w:sz w:val="20"/>
-        </w:rPr>
-        <w:t xml:space="preserve">  </w:t>
-      </w:r>
-      <w:r>
-        <w:rPr>
-          <w:rFonts w:ascii="Monospace" w:hAnsi="Monospace"/>
-          <w:color w:val="000000"/>
-          <w:sz w:val="20"/>
-        </w:rPr>
-        <w:t xml:space="preserve">[5] "Region"                                                                                            </w:t>
-      </w:r>
-    </w:p>
-    <w:p>
-      <w:pPr>
-        <w:pStyle w:val="style0"/>
-      </w:pPr>
-      <w:r>
-        <w:rPr>
-          <w:rFonts w:ascii="Monospace" w:hAnsi="Monospace"/>
-          <w:color w:val="000000"/>
-          <w:sz w:val="20"/>
-        </w:rPr>
-        <w:t xml:space="preserve">  </w:t>
-      </w:r>
-      <w:r>
-        <w:rPr>
-          <w:rFonts w:ascii="Monospace" w:hAnsi="Monospace"/>
-          <w:color w:val="000000"/>
-          <w:sz w:val="20"/>
-        </w:rPr>
-        <w:t>[6] "X_WGS84"</w:t>
+        <w:t xml:space="preserve">   </w:t>
+      </w:r>
+      <w:r>
+        <w:rPr>
+          <w:rFonts w:ascii="Monospace" w:hAnsi="Monospace"/>
+          <w:color w:val="000000"/>
+          <w:sz w:val="20"/>
+        </w:rPr>
+        <w:t xml:space="preserve">[1] "P_id"                                                                                                             </w:t>
+      </w:r>
+    </w:p>
+    <w:p>
+      <w:pPr>
+        <w:pStyle w:val="style0"/>
+      </w:pPr>
+      <w:r>
+        <w:rPr>
+          <w:rFonts w:ascii="Monospace" w:hAnsi="Monospace"/>
+          <w:color w:val="000000"/>
+          <w:sz w:val="20"/>
+        </w:rPr>
+        <w:t xml:space="preserve">   </w:t>
+      </w:r>
+      <w:r>
+        <w:rPr>
+          <w:rFonts w:ascii="Monospace" w:hAnsi="Monospace"/>
+          <w:color w:val="000000"/>
+          <w:sz w:val="20"/>
+        </w:rPr>
+        <w:t xml:space="preserve">[2] "SWinput_Soil_maxDepth_cm"                                                                                         </w:t>
+      </w:r>
+    </w:p>
+    <w:p>
+      <w:pPr>
+        <w:pStyle w:val="style0"/>
+      </w:pPr>
+      <w:r>
+        <w:rPr>
+          <w:rFonts w:ascii="Monospace" w:hAnsi="Monospace"/>
+          <w:color w:val="000000"/>
+          <w:sz w:val="20"/>
+        </w:rPr>
+        <w:t xml:space="preserve">   </w:t>
+      </w:r>
+      <w:r>
+        <w:rPr>
+          <w:rFonts w:ascii="Monospace" w:hAnsi="Monospace"/>
+          <w:color w:val="000000"/>
+          <w:sz w:val="20"/>
+        </w:rPr>
+        <w:t xml:space="preserve">[3] "SWinput_Soil_soilLayers_N"                                                                                        </w:t>
+      </w:r>
+    </w:p>
+    <w:p>
+      <w:pPr>
+        <w:pStyle w:val="style0"/>
+      </w:pPr>
+      <w:r>
+        <w:rPr>
+          <w:rFonts w:ascii="Monospace" w:hAnsi="Monospace"/>
+          <w:color w:val="000000"/>
+          <w:sz w:val="20"/>
+        </w:rPr>
+        <w:t xml:space="preserve">   </w:t>
+      </w:r>
+      <w:r>
+        <w:rPr>
+          <w:rFonts w:ascii="Monospace" w:hAnsi="Monospace"/>
+          <w:color w:val="000000"/>
+          <w:sz w:val="20"/>
+        </w:rPr>
+        <w:t xml:space="preserve">[4] "SWinput_Soil_topLayers_Sand_fraction"                                                                             </w:t>
+      </w:r>
+    </w:p>
+    <w:p>
+      <w:pPr>
+        <w:pStyle w:val="style0"/>
+      </w:pPr>
+      <w:r>
+        <w:rPr>
+          <w:rFonts w:ascii="Monospace" w:hAnsi="Monospace"/>
+          <w:color w:val="000000"/>
+          <w:sz w:val="20"/>
+        </w:rPr>
+        <w:t xml:space="preserve">   </w:t>
+      </w:r>
+      <w:r>
+        <w:rPr>
+          <w:rFonts w:ascii="Monospace" w:hAnsi="Monospace"/>
+          <w:color w:val="000000"/>
+          <w:sz w:val="20"/>
+        </w:rPr>
+        <w:t xml:space="preserve">[5] "SWinput_Soil_bottomLayers_Sand_fraction"                                                                          </w:t>
+      </w:r>
+    </w:p>
+    <w:p>
+      <w:pPr>
+        <w:pStyle w:val="style0"/>
+      </w:pPr>
+      <w:r>
+        <w:rPr>
+          <w:rFonts w:ascii="Monospace" w:hAnsi="Monospace"/>
+          <w:color w:val="000000"/>
+          <w:sz w:val="20"/>
+        </w:rPr>
+        <w:t xml:space="preserve">   </w:t>
+      </w:r>
+      <w:r>
+        <w:rPr>
+          <w:rFonts w:ascii="Monospace" w:hAnsi="Monospace"/>
+          <w:color w:val="000000"/>
+          <w:sz w:val="20"/>
+        </w:rPr>
+        <w:t xml:space="preserve">[6] "SWinput_Soil_topLayers_Clay_fraction"     </w:t>
       </w:r>
     </w:p>
     <w:p>
@@ -2483,49 +2863,57 @@
         <w:pStyle w:val="style0"/>
       </w:pPr>
       <w:r>
-        <w:rPr>
-          <w:rFonts w:ascii="Monospace" w:hAnsi="Monospace"/>
-          <w:color w:val="1F9F5F"/>
-          <w:sz w:val="20"/>
-        </w:rPr>
-      </w:r>
-    </w:p>
-    <w:p>
-      <w:pPr>
-        <w:pStyle w:val="style0"/>
-      </w:pPr>
-      <w:r>
-        <w:rPr>
-          <w:rFonts w:ascii="Monospace" w:hAnsi="Monospace"/>
-          <w:color w:val="000000"/>
-          <w:sz w:val="20"/>
-        </w:rPr>
-        <w:t>#Let get the header columns. Header is the first columns until Scenario column</w:t>
-      </w:r>
-    </w:p>
-    <w:p>
-      <w:pPr>
-        <w:pStyle w:val="style0"/>
-      </w:pPr>
-      <w:r>
-        <w:rPr>
-          <w:rFonts w:ascii="Monospace" w:hAnsi="Monospace"/>
-          <w:color w:val="008000"/>
-          <w:sz w:val="20"/>
-        </w:rPr>
-        <w:t>headerColumns &lt;- colNames[1:which(colNames == "Scenario")]</w:t>
-      </w:r>
-    </w:p>
-    <w:p>
-      <w:pPr>
-        <w:pStyle w:val="style0"/>
-      </w:pPr>
-      <w:r>
-        <w:rPr>
-          <w:rFonts w:ascii="Monospace" w:hAnsi="Monospace"/>
-          <w:color w:val="1F9F5F"/>
-          <w:sz w:val="20"/>
-        </w:rPr>
+        <w:rPr/>
+      </w:r>
+    </w:p>
+    <w:p>
+      <w:pPr>
+        <w:pStyle w:val="style0"/>
+      </w:pPr>
+      <w:r>
+        <w:rPr>
+          <w:rFonts w:ascii="Monospace" w:hAnsi="Monospace"/>
+          <w:color w:val="000000"/>
+          <w:sz w:val="20"/>
+        </w:rPr>
+        <w:t xml:space="preserve">#Let get the header columns </w:t>
+      </w:r>
+      <w:r>
+        <w:rPr>
+          <w:rFonts w:ascii="Monospace" w:hAnsi="Monospace"/>
+          <w:color w:val="000000"/>
+          <w:sz w:val="20"/>
+        </w:rPr>
+        <w:t>names minus the P_id column</w:t>
+      </w:r>
+    </w:p>
+    <w:p>
+      <w:pPr>
+        <w:pStyle w:val="style0"/>
+      </w:pPr>
+      <w:r>
+        <w:rPr>
+          <w:rFonts w:ascii="Monospace" w:hAnsi="Monospace"/>
+          <w:color w:val="008000"/>
+          <w:sz w:val="20"/>
+        </w:rPr>
+        <w:t xml:space="preserve">headerColumns &lt;- </w:t>
+      </w:r>
+      <w:r>
+        <w:rPr>
+          <w:rFonts w:ascii="Monospace" w:hAnsi="Monospace"/>
+          <w:color w:val="008000"/>
+          <w:sz w:val="20"/>
+        </w:rPr>
+        <w:t>dbListFields(conn=con, "header")[-1]</w:t>
+      </w:r>
+    </w:p>
+    <w:p>
+      <w:pPr>
+        <w:pStyle w:val="style0"/>
+      </w:pPr>
+      <w:r>
+        <w:rPr/>
       </w:r>
     </w:p>
     <w:p>
@@ -2551,19 +2939,44 @@
           <w:color w:val="008000"/>
           <w:sz w:val="20"/>
         </w:rPr>
-        <w:t>fetchColumns &lt;- c(headerColumns, colNames[which(colNames=="TtoAET_mean")])</w:t>
-      </w:r>
-    </w:p>
-    <w:p>
-      <w:pPr>
-        <w:pStyle w:val="style0"/>
-      </w:pPr>
-      <w:r>
-        <w:rPr>
-          <w:rFonts w:ascii="Monospace" w:hAnsi="Monospace"/>
-          <w:color w:val="1F9F5F"/>
-          <w:sz w:val="20"/>
-        </w:rPr>
+        <w:t>fetchColumns_</w:t>
+      </w:r>
+      <w:r>
+        <w:rPr>
+          <w:rFonts w:ascii="Monospace" w:hAnsi="Monospace"/>
+          <w:color w:val="008000"/>
+          <w:sz w:val="20"/>
+        </w:rPr>
+        <w:t>wHeader</w:t>
+      </w:r>
+      <w:r>
+        <w:rPr>
+          <w:rFonts w:ascii="Monospace" w:hAnsi="Monospace"/>
+          <w:color w:val="008000"/>
+          <w:sz w:val="20"/>
+        </w:rPr>
+        <w:t xml:space="preserve"> &lt;- c(headerColumns, colNames[which(colNames=="TtoAET_mean")])</w:t>
+      </w:r>
+    </w:p>
+    <w:p>
+      <w:pPr>
+        <w:pStyle w:val="style0"/>
+      </w:pPr>
+      <w:r>
+        <w:rPr>
+          <w:rFonts w:ascii="Monospace" w:hAnsi="Monospace"/>
+          <w:color w:val="008000"/>
+          <w:sz w:val="20"/>
+        </w:rPr>
+        <w:t>fetchColumns_noHeader &lt;- c(colNames[which(colNames=="TtoAET_mean")])</w:t>
+      </w:r>
+    </w:p>
+    <w:p>
+      <w:pPr>
+        <w:pStyle w:val="style0"/>
+      </w:pPr>
+      <w:r>
+        <w:rPr/>
       </w:r>
     </w:p>
     <w:p>
@@ -2589,15 +3002,449 @@
           <w:color w:val="008000"/>
           <w:sz w:val="20"/>
         </w:rPr>
-        <w:t xml:space="preserve">SQL&lt;-paste("SELECT ",paste(fetchColumns,sep="",collapse=",")," FROM ",Tables[1]," WHERE Region=1 AND Scenario='Current' </w:t>
-      </w:r>
-      <w:r>
-        <w:rPr>
-          <w:rFonts w:ascii="Monospace" w:hAnsi="Monospace"/>
-          <w:color w:val="008000"/>
-          <w:sz w:val="20"/>
-        </w:rPr>
-        <w:t>ORDER BY P_id</w:t>
+        <w:t>SQL&lt;-paste("SELECT ",paste(</w:t>
+      </w:r>
+      <w:r>
+        <w:rPr>
+          <w:rFonts w:ascii="Monospace" w:hAnsi="Monospace"/>
+          <w:color w:val="008000"/>
+          <w:sz w:val="20"/>
+        </w:rPr>
+        <w:t>fetchColumns_wHeader</w:t>
+      </w:r>
+      <w:r>
+        <w:rPr>
+          <w:rFonts w:ascii="Monospace" w:hAnsi="Monospace"/>
+          <w:color w:val="008000"/>
+          <w:sz w:val="20"/>
+        </w:rPr>
+        <w:t>,sep="",collapse=",")," FROM</w:t>
+      </w:r>
+      <w:r>
+        <w:rPr>
+          <w:rFonts w:ascii="Monospace" w:hAnsi="Monospace"/>
+          <w:color w:val="008000"/>
+          <w:sz w:val="20"/>
+        </w:rPr>
+        <w:t xml:space="preserve"> </w:t>
+      </w:r>
+      <w:r>
+        <w:rPr>
+          <w:rFonts w:ascii="Monospace" w:hAnsi="Monospace"/>
+          <w:color w:val="008000"/>
+          <w:sz w:val="20"/>
+        </w:rPr>
+        <w:t>",Tables[</w:t>
+      </w:r>
+      <w:r>
+        <w:rPr>
+          <w:rFonts w:ascii="Monospace" w:hAnsi="Monospace"/>
+          <w:color w:val="008000"/>
+          <w:sz w:val="20"/>
+        </w:rPr>
+        <w:t>49</w:t>
+      </w:r>
+      <w:r>
+        <w:rPr>
+          <w:rFonts w:ascii="Monospace" w:hAnsi="Monospace"/>
+          <w:color w:val="008000"/>
+          <w:sz w:val="20"/>
+        </w:rPr>
+        <w:t xml:space="preserve">]," </w:t>
+      </w:r>
+      <w:r>
+        <w:rPr>
+          <w:rFonts w:ascii="Monospace" w:hAnsi="Monospace"/>
+          <w:color w:val="008000"/>
+          <w:sz w:val="20"/>
+        </w:rPr>
+        <w:t>INNER JOIN header ON ",Tables[49],".P_id=header.P_id</w:t>
+      </w:r>
+      <w:r>
+        <w:rPr>
+          <w:rFonts w:ascii="Monospace" w:hAnsi="Monospace"/>
+          <w:color w:val="008000"/>
+          <w:sz w:val="20"/>
+        </w:rPr>
+        <w:t xml:space="preserve"> WHERE Region=1 AND Scenario='Current' ORDER BY </w:t>
+      </w:r>
+      <w:r>
+        <w:rPr>
+          <w:rFonts w:ascii="Monospace" w:hAnsi="Monospace"/>
+          <w:color w:val="008000"/>
+          <w:sz w:val="20"/>
+        </w:rPr>
+        <w:t>header.</w:t>
+      </w:r>
+      <w:r>
+        <w:rPr>
+          <w:rFonts w:ascii="Monospace" w:hAnsi="Monospace"/>
+          <w:color w:val="008000"/>
+          <w:sz w:val="20"/>
+        </w:rPr>
+        <w:t>P_id;",sep="")</w:t>
+      </w:r>
+    </w:p>
+    <w:p>
+      <w:pPr>
+        <w:pStyle w:val="style0"/>
+      </w:pPr>
+      <w:r>
+        <w:rPr>
+          <w:rFonts w:ascii="Monospace" w:hAnsi="Monospace"/>
+          <w:color w:val="008000"/>
+          <w:sz w:val="20"/>
+        </w:rPr>
+        <w:t>SQL</w:t>
+      </w:r>
+    </w:p>
+    <w:p>
+      <w:pPr>
+        <w:pStyle w:val="style0"/>
+      </w:pPr>
+      <w:r>
+        <w:rPr>
+          <w:rFonts w:ascii="Monospace" w:hAnsi="Monospace"/>
+          <w:color w:val="000000"/>
+          <w:sz w:val="20"/>
+        </w:rPr>
+        <w:t>[1] "SELECT P_id,RunID,Labels,ID,Region,X_WGS84,YearStart,SimStartYear,YearEnd,Y_WGS84,ELEV_m,Mask_Current,Mask_Future,Experimental_Label,LookupWeatherFolder,PotentialNaturalVegetation_CompositionShrubsC3C4_Paruelo1996,PotentialNaturalVegetation_CompositionShrubs_Fraction,PotentialNaturalVegetation_CompositionC3_Fraction,PotentialNaturalVegetation_CompositionC4_Fraction,PotentialNaturalVegetation_CompositionAnnuals_Fraction,AdjMonthlyBioMass_Precipitation,AdjMonthlyBioMass_Temperature,AdjRootProfile,RootProfile_C3,RootProfile_C4,RootProfile_Shrubs,Vegetation_TotalBiomass_ScalingFactor,Vegetation_Litter_ScalingFactor,Scenario,TtoAET_mean FROM Aggregation_Overall_Mean WHERE Region=1 AND Scenario='Current';"</w:t>
+      </w:r>
+    </w:p>
+    <w:p>
+      <w:pPr>
+        <w:pStyle w:val="style0"/>
+      </w:pPr>
+      <w:r>
+        <w:rPr/>
+      </w:r>
+    </w:p>
+    <w:p>
+      <w:pPr>
+        <w:pStyle w:val="style0"/>
+      </w:pPr>
+      <w:r>
+        <w:rPr>
+          <w:rFonts w:ascii="Monospace" w:hAnsi="Monospace"/>
+          <w:color w:val="000000"/>
+          <w:sz w:val="20"/>
+        </w:rPr>
+        <w:t>#Let Just grab the P_id for those rows to select our of ensemble.</w:t>
+      </w:r>
+    </w:p>
+    <w:p>
+      <w:pPr>
+        <w:pStyle w:val="style0"/>
+      </w:pPr>
+      <w:r>
+        <w:rPr>
+          <w:rFonts w:ascii="Monospace" w:hAnsi="Monospace"/>
+          <w:color w:val="008000"/>
+          <w:sz w:val="20"/>
+        </w:rPr>
+        <w:t>row_ids &lt;- dbGetQuery(con, "SELECT P_id FROM header WHERE Region=1 AND Scenario='Current' ORDER BY P_id;")</w:t>
+      </w:r>
+    </w:p>
+    <w:p>
+      <w:pPr>
+        <w:pStyle w:val="style0"/>
+      </w:pPr>
+      <w:r>
+        <w:rPr>
+          <w:rFonts w:ascii="Monospace" w:hAnsi="Monospace"/>
+          <w:color w:val="000000"/>
+          <w:sz w:val="20"/>
+        </w:rPr>
+        <w:t>#Put those in a format to use in SQL</w:t>
+      </w:r>
+    </w:p>
+    <w:p>
+      <w:pPr>
+        <w:pStyle w:val="style0"/>
+      </w:pPr>
+      <w:r>
+        <w:rPr>
+          <w:rFonts w:ascii="Monospace" w:hAnsi="Monospace"/>
+          <w:color w:val="008000"/>
+          <w:sz w:val="20"/>
+        </w:rPr>
+        <w:t>row_ids &lt;- paste("(", paste(unlist(row_ids,use.names=FALSE),collapse=","),")", sep="")</w:t>
+      </w:r>
+    </w:p>
+    <w:p>
+      <w:pPr>
+        <w:pStyle w:val="style0"/>
+      </w:pPr>
+      <w:r>
+        <w:rPr/>
+      </w:r>
+    </w:p>
+    <w:p>
+      <w:pPr>
+        <w:pStyle w:val="style0"/>
+      </w:pPr>
+      <w:r>
+        <w:rPr>
+          <w:rFonts w:ascii="Monospace" w:hAnsi="Monospace"/>
+          <w:color w:val="000000"/>
+          <w:sz w:val="20"/>
+        </w:rPr>
+        <w:t>#Get the data</w:t>
+      </w:r>
+    </w:p>
+    <w:p>
+      <w:pPr>
+        <w:pStyle w:val="style0"/>
+      </w:pPr>
+      <w:r>
+        <w:rPr>
+          <w:rFonts w:ascii="Monospace" w:hAnsi="Monospace"/>
+          <w:color w:val="008000"/>
+          <w:sz w:val="20"/>
+        </w:rPr>
+        <w:t>ScenarioData &lt;- dbGetQuery(con, SQL)</w:t>
+      </w:r>
+    </w:p>
+    <w:p>
+      <w:pPr>
+        <w:pStyle w:val="style0"/>
+      </w:pPr>
+      <w:r>
+        <w:rPr/>
+      </w:r>
+    </w:p>
+    <w:p>
+      <w:pPr>
+        <w:pStyle w:val="style0"/>
+      </w:pPr>
+      <w:r>
+        <w:rPr>
+          <w:rFonts w:ascii="Monospace" w:hAnsi="Monospace"/>
+          <w:color w:val="000000"/>
+          <w:sz w:val="20"/>
+        </w:rPr>
+        <w:t>#Get Ensemble Data</w:t>
+      </w:r>
+    </w:p>
+    <w:p>
+      <w:pPr>
+        <w:pStyle w:val="style0"/>
+      </w:pPr>
+      <w:r>
+        <w:rPr>
+          <w:rFonts w:ascii="Monospace" w:hAnsi="Monospace"/>
+          <w:color w:val="000000"/>
+          <w:sz w:val="20"/>
+        </w:rPr>
+        <w:t>#Create a new connection to the ensemble database</w:t>
+      </w:r>
+    </w:p>
+    <w:p>
+      <w:pPr>
+        <w:pStyle w:val="style0"/>
+      </w:pPr>
+      <w:r>
+        <w:rPr>
+          <w:rFonts w:ascii="Monospace" w:hAnsi="Monospace"/>
+          <w:color w:val="008000"/>
+          <w:sz w:val="20"/>
+        </w:rPr>
+        <w:t>Econ &lt;- dbConnect(drv, "</w:t>
+      </w:r>
+      <w:r>
+        <w:rPr>
+          <w:rFonts w:ascii="Monospace" w:hAnsi="Monospace"/>
+          <w:color w:val="008000"/>
+          <w:sz w:val="20"/>
+        </w:rPr>
+        <w:t>/home/ryan/Documents/Prj06_VegetationBoundary/1_PC_TempDry_Simulations_Prj06_r2mini/4_Data_SWOutputAggregated</w:t>
+      </w:r>
+      <w:r>
+        <w:rPr>
+          <w:rFonts w:ascii="Monospace" w:hAnsi="Monospace"/>
+          <w:color w:val="008000"/>
+          <w:sz w:val="20"/>
+        </w:rPr>
+        <w:t>/</w:t>
+      </w:r>
+      <w:r>
+        <w:rPr>
+          <w:rFonts w:ascii="Monospace" w:hAnsi="Monospace"/>
+          <w:color w:val="008000"/>
+          <w:sz w:val="20"/>
+        </w:rPr>
+        <w:t>dbEnsemble_aggregation_overall.sqlite3</w:t>
+      </w:r>
+      <w:r>
+        <w:rPr>
+          <w:rFonts w:ascii="Monospace" w:hAnsi="Monospace"/>
+          <w:color w:val="008000"/>
+          <w:sz w:val="20"/>
+        </w:rPr>
+        <w:t>")</w:t>
+      </w:r>
+    </w:p>
+    <w:p>
+      <w:pPr>
+        <w:pStyle w:val="style0"/>
+      </w:pPr>
+      <w:r>
+        <w:rPr/>
+      </w:r>
+    </w:p>
+    <w:p>
+      <w:pPr>
+        <w:pStyle w:val="style0"/>
+      </w:pPr>
+      <w:r>
+        <w:rPr>
+          <w:rFonts w:ascii="Monospace" w:hAnsi="Monospace"/>
+          <w:color w:val="000000"/>
+          <w:sz w:val="20"/>
+        </w:rPr>
+        <w:t>#Get tables</w:t>
+      </w:r>
+    </w:p>
+    <w:p>
+      <w:pPr>
+        <w:pStyle w:val="style0"/>
+      </w:pPr>
+      <w:r>
+        <w:rPr>
+          <w:rFonts w:ascii="Monospace" w:hAnsi="Monospace"/>
+          <w:color w:val="008000"/>
+          <w:sz w:val="20"/>
+        </w:rPr>
+        <w:t xml:space="preserve">eTables&lt;-dbListTables(Econ) </w:t>
+      </w:r>
+    </w:p>
+    <w:p>
+      <w:pPr>
+        <w:pStyle w:val="style0"/>
+      </w:pPr>
+      <w:r>
+        <w:rPr>
+          <w:rFonts w:ascii="Monospace" w:hAnsi="Monospace"/>
+          <w:color w:val="008000"/>
+          <w:sz w:val="20"/>
+        </w:rPr>
+        <w:t>eTables</w:t>
+      </w:r>
+    </w:p>
+    <w:p>
+      <w:pPr>
+        <w:pStyle w:val="style0"/>
+      </w:pPr>
+      <w:r>
+        <w:rPr>
+          <w:rFonts w:ascii="Monospace" w:hAnsi="Monospace"/>
+          <w:color w:val="000000"/>
+          <w:sz w:val="20"/>
+        </w:rPr>
+        <w:t>[1] "SRESA2_rank_01_means" "SRESA2_rank_01_sds"   "SRESA2_rank_02_means"</w:t>
+      </w:r>
+    </w:p>
+    <w:p>
+      <w:pPr>
+        <w:pStyle w:val="style0"/>
+      </w:pPr>
+      <w:r>
+        <w:rPr>
+          <w:rFonts w:ascii="Monospace" w:hAnsi="Monospace"/>
+          <w:color w:val="000000"/>
+          <w:sz w:val="20"/>
+        </w:rPr>
+        <w:t>[4] "SRESA2_rank_02_sds"   "SRESA2_rank_03_means" "SRESA2_rank_03_sds"</w:t>
+      </w:r>
+    </w:p>
+    <w:p>
+      <w:pPr>
+        <w:pStyle w:val="style0"/>
+      </w:pPr>
+      <w:r>
+        <w:rPr/>
+      </w:r>
+    </w:p>
+    <w:p>
+      <w:pPr>
+        <w:pStyle w:val="style0"/>
+      </w:pPr>
+      <w:r>
+        <w:rPr>
+          <w:rFonts w:ascii="Monospace" w:hAnsi="Monospace"/>
+          <w:color w:val="000000"/>
+          <w:sz w:val="20"/>
+        </w:rPr>
+        <w:t>#Look at SRESA2 rank 0</w:t>
+      </w:r>
+      <w:r>
+        <w:rPr>
+          <w:rFonts w:ascii="Monospace" w:hAnsi="Monospace"/>
+          <w:color w:val="000000"/>
+          <w:sz w:val="20"/>
+        </w:rPr>
+        <w:t>3</w:t>
+      </w:r>
+      <w:r>
+        <w:rPr>
+          <w:rFonts w:ascii="Monospace" w:hAnsi="Monospace"/>
+          <w:color w:val="000000"/>
+          <w:sz w:val="20"/>
+        </w:rPr>
+        <w:t>. We can reuse the column names we made but replace Scenario with EnsembleName and add Level</w:t>
+      </w:r>
+    </w:p>
+    <w:p>
+      <w:pPr>
+        <w:pStyle w:val="style0"/>
+      </w:pPr>
+      <w:r>
+        <w:rPr>
+          <w:rFonts w:ascii="Monospace" w:hAnsi="Monospace"/>
+          <w:color w:val="008000"/>
+          <w:sz w:val="20"/>
+        </w:rPr>
+        <w:t>eSQL &lt;- paste("SELECT ",paste(</w:t>
+      </w:r>
+      <w:r>
+        <w:rPr>
+          <w:rFonts w:ascii="Monospace" w:hAnsi="Monospace"/>
+          <w:color w:val="008000"/>
+          <w:sz w:val="20"/>
+        </w:rPr>
+        <w:t>fetchColumns_noHeader</w:t>
+      </w:r>
+      <w:r>
+        <w:rPr>
+          <w:rFonts w:ascii="Monospace" w:hAnsi="Monospace"/>
+          <w:color w:val="008000"/>
+          <w:sz w:val="20"/>
+        </w:rPr>
+        <w:t>,sep="",collapse=",")," FROM ",eTables[</w:t>
+      </w:r>
+      <w:r>
+        <w:rPr>
+          <w:rFonts w:ascii="Monospace" w:hAnsi="Monospace"/>
+          <w:color w:val="008000"/>
+          <w:sz w:val="20"/>
+        </w:rPr>
+        <w:t>5</w:t>
+      </w:r>
+      <w:r>
+        <w:rPr>
+          <w:rFonts w:ascii="Monospace" w:hAnsi="Monospace"/>
+          <w:color w:val="008000"/>
+          <w:sz w:val="20"/>
+        </w:rPr>
+        <w:t xml:space="preserve">]," WHERE </w:t>
+      </w:r>
+      <w:r>
+        <w:rPr>
+          <w:rFonts w:ascii="Monospace" w:hAnsi="Monospace"/>
+          <w:color w:val="008000"/>
+          <w:sz w:val="20"/>
+        </w:rPr>
+        <w:t>P_id IN ", row_ids,"</w:t>
       </w:r>
       <w:r>
         <w:rPr>
@@ -2613,547 +3460,7 @@
         <w:pStyle w:val="style0"/>
       </w:pPr>
       <w:r>
-        <w:rPr>
-          <w:rFonts w:ascii="Monospace" w:hAnsi="Monospace"/>
-          <w:color w:val="008000"/>
-          <w:sz w:val="20"/>
-        </w:rPr>
-        <w:t>SQL</w:t>
-      </w:r>
-    </w:p>
-    <w:p>
-      <w:pPr>
-        <w:pStyle w:val="style0"/>
-      </w:pPr>
-      <w:r>
-        <w:rPr>
-          <w:rFonts w:ascii="Monospace" w:hAnsi="Monospace"/>
-          <w:color w:val="000000"/>
-          <w:sz w:val="20"/>
-        </w:rPr>
-        <w:t>[1] "SELECT P_id,RunID,Labels,ID,Region,X_WGS84,YearStart,SimStartYear,YearEnd,Y_WGS84,ELEV_m,Mask_Current,Mask_Future,Experimental_Label,LookupWeatherFolder,PotentialNaturalVegetation_CompositionShrubsC3C4_Paruelo1996,PotentialNaturalVegetation_CompositionShrubs_Fraction,PotentialNaturalVegetation_CompositionC3_Fraction,PotentialNaturalVegetation_CompositionC4_Fraction,PotentialNaturalVegetation_CompositionAnnuals_Fraction,AdjMonthlyBioMass_Precipitation,AdjMonthlyBioMass_Temperature,AdjRootProfile,RootProfile_C3,RootProfile_C4,RootProfile_Shrubs,Vegetation_TotalBiomass_ScalingFactor,Vegetation_Litter_ScalingFactor,Scenario,TtoAET_mean FROM Aggregation_Overall_Mean WHERE Region=1 AND Scenario='Current';"</w:t>
-      </w:r>
-    </w:p>
-    <w:p>
-      <w:pPr>
-        <w:pStyle w:val="style0"/>
-      </w:pPr>
-      <w:r>
-        <w:rPr>
-          <w:rFonts w:ascii="Monospace" w:hAnsi="Monospace"/>
-          <w:color w:val="1F9F5F"/>
-          <w:sz w:val="20"/>
-        </w:rPr>
-      </w:r>
-    </w:p>
-    <w:p>
-      <w:pPr>
-        <w:pStyle w:val="style0"/>
-      </w:pPr>
-      <w:r>
-        <w:rPr>
-          <w:rFonts w:ascii="Monospace" w:hAnsi="Monospace"/>
-          <w:color w:val="000000"/>
-          <w:sz w:val="20"/>
-        </w:rPr>
-        <w:t>#Get the data</w:t>
-      </w:r>
-    </w:p>
-    <w:p>
-      <w:pPr>
-        <w:pStyle w:val="style0"/>
-      </w:pPr>
-      <w:r>
-        <w:rPr>
-          <w:rFonts w:ascii="Monospace" w:hAnsi="Monospace"/>
-          <w:color w:val="008000"/>
-          <w:sz w:val="20"/>
-        </w:rPr>
-        <w:t>ScenarioData &lt;- dbGetQuery(con, SQL)</w:t>
-      </w:r>
-    </w:p>
-    <w:p>
-      <w:pPr>
-        <w:pStyle w:val="style0"/>
-      </w:pPr>
-      <w:r>
-        <w:rPr>
-          <w:rFonts w:ascii="Monospace" w:hAnsi="Monospace"/>
-          <w:color w:val="1F9F5F"/>
-          <w:sz w:val="20"/>
-        </w:rPr>
-      </w:r>
-    </w:p>
-    <w:p>
-      <w:pPr>
-        <w:pStyle w:val="style0"/>
-      </w:pPr>
-      <w:r>
-        <w:rPr>
-          <w:rFonts w:ascii="Monospace" w:hAnsi="Monospace"/>
-          <w:color w:val="000000"/>
-          <w:sz w:val="20"/>
-        </w:rPr>
-        <w:t>#Get Ensemble Data</w:t>
-      </w:r>
-    </w:p>
-    <w:p>
-      <w:pPr>
-        <w:pStyle w:val="style0"/>
-      </w:pPr>
-      <w:r>
-        <w:rPr>
-          <w:rFonts w:ascii="Monospace" w:hAnsi="Monospace"/>
-          <w:color w:val="000000"/>
-          <w:sz w:val="20"/>
-        </w:rPr>
-        <w:t>#Create a new connection to the ensemble database</w:t>
-      </w:r>
-    </w:p>
-    <w:p>
-      <w:pPr>
-        <w:pStyle w:val="style0"/>
-      </w:pPr>
-      <w:r>
-        <w:rPr>
-          <w:rFonts w:ascii="Monospace" w:hAnsi="Monospace"/>
-          <w:color w:val="008000"/>
-          <w:sz w:val="20"/>
-        </w:rPr>
-        <w:t>Econ &lt;- dbConnect(drv, "/home/ryan/Documents/Work/1_PC_TempDry_Simulations_Prj04_r1_Rsoilwat/4_Data_SWOutputAggregated/dbEnsemble_Aggregation_Overall.db")</w:t>
-      </w:r>
-    </w:p>
-    <w:p>
-      <w:pPr>
-        <w:pStyle w:val="style0"/>
-      </w:pPr>
-      <w:r>
-        <w:rPr>
-          <w:rFonts w:ascii="Monospace" w:hAnsi="Monospace"/>
-          <w:color w:val="000000"/>
-          <w:sz w:val="20"/>
-        </w:rPr>
-      </w:r>
-    </w:p>
-    <w:p>
-      <w:pPr>
-        <w:pStyle w:val="style0"/>
-      </w:pPr>
-      <w:r>
-        <w:rPr>
-          <w:rFonts w:ascii="Monospace" w:hAnsi="Monospace"/>
-          <w:color w:val="000000"/>
-          <w:sz w:val="20"/>
-        </w:rPr>
-        <w:t>#Get tables</w:t>
-      </w:r>
-    </w:p>
-    <w:p>
-      <w:pPr>
-        <w:pStyle w:val="style0"/>
-      </w:pPr>
-      <w:r>
-        <w:rPr>
-          <w:rFonts w:ascii="Monospace" w:hAnsi="Monospace"/>
-          <w:color w:val="008000"/>
-          <w:sz w:val="20"/>
-        </w:rPr>
-        <w:t xml:space="preserve">eTables&lt;-dbListTables(Econ) </w:t>
-      </w:r>
-    </w:p>
-    <w:p>
-      <w:pPr>
-        <w:pStyle w:val="style0"/>
-      </w:pPr>
-      <w:r>
-        <w:rPr>
-          <w:rFonts w:ascii="Monospace" w:hAnsi="Monospace"/>
-          <w:color w:val="008000"/>
-          <w:sz w:val="20"/>
-        </w:rPr>
-        <w:t>eTables</w:t>
-      </w:r>
-    </w:p>
-    <w:p>
-      <w:pPr>
-        <w:pStyle w:val="style0"/>
-      </w:pPr>
-      <w:r>
-        <w:rPr>
-          <w:rFonts w:ascii="Monospace" w:hAnsi="Monospace"/>
-          <w:color w:val="000000"/>
-          <w:sz w:val="20"/>
-        </w:rPr>
-        <w:t xml:space="preserve"> </w:t>
-      </w:r>
-      <w:r>
-        <w:rPr>
-          <w:rFonts w:ascii="Monospace" w:hAnsi="Monospace"/>
-          <w:color w:val="000000"/>
-          <w:sz w:val="20"/>
-        </w:rPr>
-        <w:t xml:space="preserve">[1] "Ensemble_SRESA2_Rank02_20130520_PC_TemperateArid_Prj04r1_v49_Means"        </w:t>
-      </w:r>
-    </w:p>
-    <w:p>
-      <w:pPr>
-        <w:pStyle w:val="style0"/>
-      </w:pPr>
-      <w:r>
-        <w:rPr>
-          <w:rFonts w:ascii="Monospace" w:hAnsi="Monospace"/>
-          <w:color w:val="000000"/>
-          <w:sz w:val="20"/>
-        </w:rPr>
-        <w:t xml:space="preserve"> </w:t>
-      </w:r>
-      <w:r>
-        <w:rPr>
-          <w:rFonts w:ascii="Monospace" w:hAnsi="Monospace"/>
-          <w:color w:val="000000"/>
-          <w:sz w:val="20"/>
-        </w:rPr>
-        <w:t xml:space="preserve">[2] "Ensemble_SRESA2_Rank02_20130520_PC_TemperateArid_Prj04r1_v49_SDs"          </w:t>
-      </w:r>
-    </w:p>
-    <w:p>
-      <w:pPr>
-        <w:pStyle w:val="style0"/>
-      </w:pPr>
-      <w:r>
-        <w:rPr>
-          <w:rFonts w:ascii="Monospace" w:hAnsi="Monospace"/>
-          <w:color w:val="000000"/>
-          <w:sz w:val="20"/>
-        </w:rPr>
-        <w:t xml:space="preserve"> </w:t>
-      </w:r>
-      <w:r>
-        <w:rPr>
-          <w:rFonts w:ascii="Monospace" w:hAnsi="Monospace"/>
-          <w:color w:val="000000"/>
-          <w:sz w:val="20"/>
-        </w:rPr>
-        <w:t xml:space="preserve">[3] "Ensemble_SRESA2_Rank02_20130520_PC_TemperateArid_Prj04r1_v49_ScenarioRanks" </w:t>
-      </w:r>
-    </w:p>
-    <w:p>
-      <w:pPr>
-        <w:pStyle w:val="style0"/>
-      </w:pPr>
-      <w:r>
-        <w:rPr>
-          <w:rFonts w:ascii="Monospace" w:hAnsi="Monospace"/>
-          <w:color w:val="000000"/>
-          <w:sz w:val="20"/>
-        </w:rPr>
-        <w:t xml:space="preserve"> </w:t>
-      </w:r>
-      <w:r>
-        <w:rPr>
-          <w:rFonts w:ascii="Monospace" w:hAnsi="Monospace"/>
-          <w:color w:val="000000"/>
-          <w:sz w:val="20"/>
-        </w:rPr>
-        <w:t xml:space="preserve">[4] "Ensemble_SRESA2_Rank08_20130520_PC_TemperateArid_Prj04r1_v49_Means"        </w:t>
-      </w:r>
-    </w:p>
-    <w:p>
-      <w:pPr>
-        <w:pStyle w:val="style0"/>
-      </w:pPr>
-      <w:r>
-        <w:rPr>
-          <w:rFonts w:ascii="Monospace" w:hAnsi="Monospace"/>
-          <w:color w:val="000000"/>
-          <w:sz w:val="20"/>
-        </w:rPr>
-        <w:t xml:space="preserve"> </w:t>
-      </w:r>
-      <w:r>
-        <w:rPr>
-          <w:rFonts w:ascii="Monospace" w:hAnsi="Monospace"/>
-          <w:color w:val="000000"/>
-          <w:sz w:val="20"/>
-        </w:rPr>
-        <w:t xml:space="preserve">[5] "Ensemble_SRESA2_Rank08_20130520_PC_TemperateArid_Prj04r1_v49_SDs"          </w:t>
-      </w:r>
-    </w:p>
-    <w:p>
-      <w:pPr>
-        <w:pStyle w:val="style0"/>
-      </w:pPr>
-      <w:r>
-        <w:rPr>
-          <w:rFonts w:ascii="Monospace" w:hAnsi="Monospace"/>
-          <w:color w:val="000000"/>
-          <w:sz w:val="20"/>
-        </w:rPr>
-        <w:t xml:space="preserve"> </w:t>
-      </w:r>
-      <w:r>
-        <w:rPr>
-          <w:rFonts w:ascii="Monospace" w:hAnsi="Monospace"/>
-          <w:color w:val="000000"/>
-          <w:sz w:val="20"/>
-        </w:rPr>
-        <w:t xml:space="preserve">[6] "Ensemble_SRESA2_Rank08_20130520_PC_TemperateArid_Prj04r1_v49_ScenarioRanks" </w:t>
-      </w:r>
-    </w:p>
-    <w:p>
-      <w:pPr>
-        <w:pStyle w:val="style0"/>
-      </w:pPr>
-      <w:r>
-        <w:rPr>
-          <w:rFonts w:ascii="Monospace" w:hAnsi="Monospace"/>
-          <w:color w:val="000000"/>
-          <w:sz w:val="20"/>
-        </w:rPr>
-        <w:t xml:space="preserve"> </w:t>
-      </w:r>
-      <w:r>
-        <w:rPr>
-          <w:rFonts w:ascii="Monospace" w:hAnsi="Monospace"/>
-          <w:color w:val="000000"/>
-          <w:sz w:val="20"/>
-        </w:rPr>
-        <w:t xml:space="preserve">[7] "Ensemble_SRESA2_Rank15_20130520_PC_TemperateArid_Prj04r1_v49_Means"        </w:t>
-      </w:r>
-    </w:p>
-    <w:p>
-      <w:pPr>
-        <w:pStyle w:val="style0"/>
-      </w:pPr>
-      <w:r>
-        <w:rPr>
-          <w:rFonts w:ascii="Monospace" w:hAnsi="Monospace"/>
-          <w:color w:val="000000"/>
-          <w:sz w:val="20"/>
-        </w:rPr>
-        <w:t xml:space="preserve"> </w:t>
-      </w:r>
-      <w:r>
-        <w:rPr>
-          <w:rFonts w:ascii="Monospace" w:hAnsi="Monospace"/>
-          <w:color w:val="000000"/>
-          <w:sz w:val="20"/>
-        </w:rPr>
-        <w:t xml:space="preserve">[8] "Ensemble_SRESA2_Rank15_20130520_PC_TemperateArid_Prj04r1_v49_SDs"          </w:t>
-      </w:r>
-    </w:p>
-    <w:p>
-      <w:pPr>
-        <w:pStyle w:val="style0"/>
-      </w:pPr>
-      <w:r>
-        <w:rPr>
-          <w:rFonts w:ascii="Monospace" w:hAnsi="Monospace"/>
-          <w:color w:val="000000"/>
-          <w:sz w:val="20"/>
-        </w:rPr>
-        <w:t xml:space="preserve"> </w:t>
-      </w:r>
-      <w:r>
-        <w:rPr>
-          <w:rFonts w:ascii="Monospace" w:hAnsi="Monospace"/>
-          <w:color w:val="000000"/>
-          <w:sz w:val="20"/>
-        </w:rPr>
-        <w:t xml:space="preserve">[9] "Ensemble_SRESA2_Rank15_20130520_PC_TemperateArid_Prj04r1_v49_ScenarioRanks" </w:t>
-      </w:r>
-    </w:p>
-    <w:p>
-      <w:pPr>
-        <w:pStyle w:val="style0"/>
-      </w:pPr>
-      <w:r>
-        <w:rPr>
-          <w:rFonts w:ascii="Monospace" w:hAnsi="Monospace"/>
-          <w:color w:val="000000"/>
-          <w:sz w:val="20"/>
-        </w:rPr>
-        <w:t xml:space="preserve">[10] "Ensemble_SRESB1_Rank02_20130520_PC_TemperateArid_Prj04r1_v49_Means"        </w:t>
-      </w:r>
-    </w:p>
-    <w:p>
-      <w:pPr>
-        <w:pStyle w:val="style0"/>
-      </w:pPr>
-      <w:r>
-        <w:rPr>
-          <w:rFonts w:ascii="Monospace" w:hAnsi="Monospace"/>
-          <w:color w:val="000000"/>
-          <w:sz w:val="20"/>
-        </w:rPr>
-        <w:t xml:space="preserve">[11] "Ensemble_SRESB1_Rank02_20130520_PC_TemperateArid_Prj04r1_v49_SDs"          </w:t>
-      </w:r>
-    </w:p>
-    <w:p>
-      <w:pPr>
-        <w:pStyle w:val="style0"/>
-      </w:pPr>
-      <w:r>
-        <w:rPr>
-          <w:rFonts w:ascii="Monospace" w:hAnsi="Monospace"/>
-          <w:color w:val="000000"/>
-          <w:sz w:val="20"/>
-        </w:rPr>
-        <w:t xml:space="preserve">[12] "Ensemble_SRESB1_Rank02_20130520_PC_TemperateArid_Prj04r1_v49_ScenarioRanks" </w:t>
-      </w:r>
-    </w:p>
-    <w:p>
-      <w:pPr>
-        <w:pStyle w:val="style0"/>
-      </w:pPr>
-      <w:r>
-        <w:rPr>
-          <w:rFonts w:ascii="Monospace" w:hAnsi="Monospace"/>
-          <w:color w:val="000000"/>
-          <w:sz w:val="20"/>
-        </w:rPr>
-        <w:t xml:space="preserve">[13] "Ensemble_SRESB1_Rank08_20130520_PC_TemperateArid_Prj04r1_v49_Means"        </w:t>
-      </w:r>
-    </w:p>
-    <w:p>
-      <w:pPr>
-        <w:pStyle w:val="style0"/>
-      </w:pPr>
-      <w:r>
-        <w:rPr>
-          <w:rFonts w:ascii="Monospace" w:hAnsi="Monospace"/>
-          <w:color w:val="000000"/>
-          <w:sz w:val="20"/>
-        </w:rPr>
-        <w:t xml:space="preserve">[14] "Ensemble_SRESB1_Rank08_20130520_PC_TemperateArid_Prj04r1_v49_SDs"          </w:t>
-      </w:r>
-    </w:p>
-    <w:p>
-      <w:pPr>
-        <w:pStyle w:val="style0"/>
-      </w:pPr>
-      <w:r>
-        <w:rPr>
-          <w:rFonts w:ascii="Monospace" w:hAnsi="Monospace"/>
-          <w:color w:val="000000"/>
-          <w:sz w:val="20"/>
-        </w:rPr>
-        <w:t xml:space="preserve">[15] "Ensemble_SRESB1_Rank08_20130520_PC_TemperateArid_Prj04r1_v49_ScenarioRanks" </w:t>
-      </w:r>
-    </w:p>
-    <w:p>
-      <w:pPr>
-        <w:pStyle w:val="style0"/>
-      </w:pPr>
-      <w:r>
-        <w:rPr>
-          <w:rFonts w:ascii="Monospace" w:hAnsi="Monospace"/>
-          <w:color w:val="000000"/>
-          <w:sz w:val="20"/>
-        </w:rPr>
-        <w:t xml:space="preserve">[16] "Ensemble_SRESB1_Rank15_20130520_PC_TemperateArid_Prj04r1_v49_Means"        </w:t>
-      </w:r>
-    </w:p>
-    <w:p>
-      <w:pPr>
-        <w:pStyle w:val="style0"/>
-      </w:pPr>
-      <w:r>
-        <w:rPr>
-          <w:rFonts w:ascii="Monospace" w:hAnsi="Monospace"/>
-          <w:color w:val="000000"/>
-          <w:sz w:val="20"/>
-        </w:rPr>
-        <w:t xml:space="preserve">[17] "Ensemble_SRESB1_Rank15_20130520_PC_TemperateArid_Prj04r1_v49_SDs"          </w:t>
-      </w:r>
-    </w:p>
-    <w:p>
-      <w:pPr>
-        <w:pStyle w:val="style0"/>
-      </w:pPr>
-      <w:r>
-        <w:rPr>
-          <w:rFonts w:ascii="Monospace" w:hAnsi="Monospace"/>
-          <w:color w:val="000000"/>
-          <w:sz w:val="20"/>
-        </w:rPr>
-        <w:t>[18] "Ensemble_SRESB1_Rank15_20130520_PC_TemperateArid_Prj04r1_v49_ScenarioRanks"</w:t>
-      </w:r>
-    </w:p>
-    <w:p>
-      <w:pPr>
-        <w:pStyle w:val="style0"/>
-      </w:pPr>
-      <w:r>
-        <w:rPr>
-          <w:rFonts w:ascii="Monospace" w:hAnsi="Monospace"/>
-          <w:color w:val="000000"/>
-          <w:sz w:val="20"/>
-        </w:rPr>
-      </w:r>
-    </w:p>
-    <w:p>
-      <w:pPr>
-        <w:pStyle w:val="style0"/>
-      </w:pPr>
-      <w:r>
-        <w:rPr>
-          <w:rFonts w:ascii="Monospace" w:hAnsi="Monospace"/>
-          <w:color w:val="000000"/>
-          <w:sz w:val="20"/>
-        </w:rPr>
-        <w:t>#Look at SRESA2 rank 08. We can reuse the column names we made but replace Scenario with EnsembleName and add Level</w:t>
-      </w:r>
-    </w:p>
-    <w:p>
-      <w:pPr>
-        <w:pStyle w:val="style0"/>
-      </w:pPr>
-      <w:r>
-        <w:rPr>
-          <w:rFonts w:ascii="Monospace" w:hAnsi="Monospace"/>
-          <w:color w:val="008000"/>
-          <w:sz w:val="20"/>
-        </w:rPr>
-        <w:t xml:space="preserve">fetchColumns&lt;-gsub(pattern="Scenario", replacement="EnsembleName", x=fetchColumns) </w:t>
-      </w:r>
-    </w:p>
-    <w:p>
-      <w:pPr>
-        <w:pStyle w:val="style0"/>
-      </w:pPr>
-      <w:r>
-        <w:rPr>
-          <w:rFonts w:ascii="Monospace" w:hAnsi="Monospace"/>
-          <w:color w:val="008000"/>
-          <w:sz w:val="20"/>
-        </w:rPr>
-        <w:t>fetchColumns&lt;-c(fetchColumns[1:which(fetchColumns=="EnsembleName")],"Level",fetchColumns[-(1:which(fetchColumns=="EnsembleName"))])</w:t>
-      </w:r>
-    </w:p>
-    <w:p>
-      <w:pPr>
-        <w:pStyle w:val="style0"/>
-      </w:pPr>
-      <w:r>
-        <w:rPr>
-          <w:rFonts w:ascii="Monospace" w:hAnsi="Monospace"/>
-          <w:color w:val="008000"/>
-          <w:sz w:val="20"/>
-        </w:rPr>
-        <w:t>eSQL &lt;- paste("SELECT ",paste(fetchColumns,sep="",collapse=",")," FROM ",eTables[1]," WHERE Region=1;",sep="")</w:t>
-      </w:r>
-    </w:p>
-    <w:p>
-      <w:pPr>
-        <w:pStyle w:val="style0"/>
-      </w:pPr>
-      <w:r>
-        <w:rPr>
-          <w:rFonts w:ascii="Monospace" w:hAnsi="Monospace"/>
-          <w:color w:val="1F9F5F"/>
-          <w:sz w:val="20"/>
-        </w:rPr>
+        <w:rPr/>
       </w:r>
     </w:p>
     <w:p>
@@ -3187,11 +3494,39 @@
         <w:pStyle w:val="style0"/>
       </w:pPr>
       <w:r>
-        <w:rPr>
-          <w:rFonts w:ascii="Monospace" w:hAnsi="Monospace"/>
-          <w:color w:val="1F9F5F"/>
-          <w:sz w:val="20"/>
-        </w:rPr>
+        <w:rPr/>
+      </w:r>
+    </w:p>
+    <w:p>
+      <w:pPr>
+        <w:pStyle w:val="style0"/>
+      </w:pPr>
+      <w:r>
+        <w:rPr>
+          <w:rFonts w:ascii="Monospace" w:hAnsi="Monospace"/>
+          <w:color w:val="000000"/>
+          <w:sz w:val="20"/>
+        </w:rPr>
+        <w:t>#You can always add the header to the EnsembleData</w:t>
+      </w:r>
+    </w:p>
+    <w:p>
+      <w:pPr>
+        <w:pStyle w:val="style0"/>
+      </w:pPr>
+      <w:r>
+        <w:rPr>
+          <w:color w:val="008000"/>
+        </w:rPr>
+        <w:t>EnsembleData &lt;- cbind(ScenarioData[1,1:22],EnsembleData)</w:t>
+      </w:r>
+    </w:p>
+    <w:p>
+      <w:pPr>
+        <w:pStyle w:val="style0"/>
+      </w:pPr>
+      <w:r>
+        <w:rPr/>
       </w:r>
     </w:p>
     <w:p>
@@ -3217,7 +3552,23 @@
           <w:color w:val="008000"/>
           <w:sz w:val="20"/>
         </w:rPr>
-        <w:t>&gt; ScenarioData$TtoAET_mean[1]</w:t>
+        <w:t>&gt; ScenarioData$TtoAET_mean[1:</w:t>
+      </w:r>
+      <w:r>
+        <w:rPr>
+          <w:rFonts w:ascii="Monospace" w:hAnsi="Monospace"/>
+          <w:color w:val="008000"/>
+          <w:sz w:val="20"/>
+        </w:rPr>
+        <w:t>5</w:t>
+      </w:r>
+      <w:r>
+        <w:rPr>
+          <w:rFonts w:ascii="Monospace" w:hAnsi="Monospace"/>
+          <w:color w:val="008000"/>
+          <w:sz w:val="20"/>
+        </w:rPr>
+        <w:t>]</w:t>
       </w:r>
     </w:p>
     <w:p>
@@ -3264,11 +3615,7 @@
         <w:pStyle w:val="style0"/>
       </w:pPr>
       <w:r>
-        <w:rPr>
-          <w:rFonts w:ascii="Monospace" w:hAnsi="Monospace"/>
-          <w:color w:val="1F9F5F"/>
-          <w:sz w:val="20"/>
-        </w:rPr>
+        <w:rPr/>
       </w:r>
     </w:p>
     <w:p>
@@ -3318,6 +3665,536 @@
           <w:sz w:val="20"/>
         </w:rPr>
         <w:t>ata,file=”EnsembleData_TtoAET_mean.csv”)</w:t>
+      </w:r>
+    </w:p>
+    <w:p>
+      <w:pPr>
+        <w:pStyle w:val="style0"/>
+      </w:pPr>
+      <w:r>
+        <w:rPr/>
+      </w:r>
+    </w:p>
+    <w:p>
+      <w:pPr>
+        <w:pStyle w:val="style0"/>
+      </w:pPr>
+      <w:r>
+        <w:rPr/>
+      </w:r>
+    </w:p>
+    <w:p>
+      <w:pPr>
+        <w:pStyle w:val="style0"/>
+      </w:pPr>
+      <w:r>
+        <w:rPr>
+          <w:rFonts w:ascii="Monospace" w:hAnsi="Monospace"/>
+          <w:color w:val="000000"/>
+          <w:sz w:val="20"/>
+        </w:rPr>
+        <w:t>Daniel has written some functions that might be useful. This is an example of using those functions.</w:t>
+      </w:r>
+    </w:p>
+    <w:p>
+      <w:pPr>
+        <w:pStyle w:val="style0"/>
+      </w:pPr>
+      <w:r>
+        <w:rPr>
+          <w:color w:val="000000"/>
+        </w:rPr>
+      </w:r>
+    </w:p>
+    <w:p>
+      <w:pPr>
+        <w:pStyle w:val="style0"/>
+      </w:pPr>
+      <w:r>
+        <w:rPr>
+          <w:rFonts w:ascii="Monospace" w:hAnsi="Monospace"/>
+          <w:color w:val="000000"/>
+          <w:sz w:val="20"/>
+        </w:rPr>
+        <w:t>The low level functions are written in “</w:t>
+      </w:r>
+      <w:r>
+        <w:rPr>
+          <w:rFonts w:ascii="Monospace" w:hAnsi="Monospace"/>
+          <w:color w:val="000000"/>
+          <w:sz w:val="20"/>
+        </w:rPr>
+        <w:t xml:space="preserve">5_Database_Functions.R”. We will be looking at two functions that use those low level functions. </w:t>
+      </w:r>
+      <w:r>
+        <w:rPr>
+          <w:rFonts w:ascii="Monospace" w:hAnsi="Monospace"/>
+          <w:color w:val="000000"/>
+          <w:sz w:val="20"/>
+        </w:rPr>
+        <w:t>These functions are in the “5b_GTD_DataAnalysis_Functions.R” File.</w:t>
+      </w:r>
+    </w:p>
+    <w:p>
+      <w:pPr>
+        <w:pStyle w:val="style0"/>
+      </w:pPr>
+      <w:r>
+        <w:rPr>
+          <w:color w:val="000000"/>
+        </w:rPr>
+      </w:r>
+    </w:p>
+    <w:p>
+      <w:pPr>
+        <w:pStyle w:val="style0"/>
+      </w:pPr>
+      <w:r>
+        <w:rPr>
+          <w:rFonts w:ascii="Monospace" w:hAnsi="Monospace"/>
+          <w:color w:val="000000"/>
+          <w:sz w:val="20"/>
+        </w:rPr>
+        <w:t>#The function get.SeveralOverallVariables_ofStudy will return one or more response variables from the overall table in either ensemble or dbTables_current.sqlite3 database. Use i_climCat to select ensemble family and rank.</w:t>
+      </w:r>
+    </w:p>
+    <w:p>
+      <w:pPr>
+        <w:pStyle w:val="style0"/>
+      </w:pPr>
+      <w:r>
+        <w:rPr>
+          <w:color w:val="000000"/>
+        </w:rPr>
+      </w:r>
+    </w:p>
+    <w:p>
+      <w:pPr>
+        <w:pStyle w:val="style0"/>
+      </w:pPr>
+      <w:r>
+        <w:rPr>
+          <w:rFonts w:ascii="Monospace" w:hAnsi="Monospace"/>
+          <w:color w:val="000000"/>
+          <w:sz w:val="20"/>
+        </w:rPr>
+        <w:t>#</w:t>
+      </w:r>
+    </w:p>
+    <w:p>
+      <w:pPr>
+        <w:pStyle w:val="style0"/>
+      </w:pPr>
+      <w:r>
+        <w:rPr>
+          <w:color w:val="000000"/>
+        </w:rPr>
+      </w:r>
+    </w:p>
+    <w:p>
+      <w:pPr>
+        <w:pStyle w:val="style0"/>
+      </w:pPr>
+      <w:r>
+        <w:rPr>
+          <w:rFonts w:ascii="Monospace" w:hAnsi="Monospace"/>
+          <w:color w:val="000000"/>
+          <w:sz w:val="20"/>
+        </w:rPr>
+        <w:t>#</w:t>
+      </w:r>
+      <w:r>
+        <w:rPr>
+          <w:rFonts w:ascii="Monospace" w:hAnsi="Monospace"/>
+          <w:color w:val="000000"/>
+          <w:sz w:val="20"/>
+        </w:rPr>
+        <w:t>Set some required variables</w:t>
+      </w:r>
+    </w:p>
+    <w:p>
+      <w:pPr>
+        <w:pStyle w:val="style0"/>
+      </w:pPr>
+      <w:r>
+        <w:rPr>
+          <w:rFonts w:ascii="Monospace" w:hAnsi="Monospace"/>
+          <w:color w:val="008000"/>
+          <w:sz w:val="20"/>
+        </w:rPr>
+        <w:t>dir.sana &lt;-  "/home/ryan/Documents/Prj06_VegetationBoundary/1_PC_TempDry_Simulations_Prj06_r2mini"</w:t>
+      </w:r>
+    </w:p>
+    <w:p>
+      <w:pPr>
+        <w:pStyle w:val="style0"/>
+      </w:pPr>
+      <w:r>
+        <w:rPr>
+          <w:rFonts w:ascii="Monospace" w:hAnsi="Monospace"/>
+          <w:color w:val="008000"/>
+          <w:sz w:val="20"/>
+        </w:rPr>
+        <w:t>dir.dat &lt;-  "/home/ryan/Documents/Prj06_VegetationBoundary/1_PC_TempDry_Simulations_Prj06_r2mini/4_Data_SWOutputAggregated"</w:t>
+      </w:r>
+    </w:p>
+    <w:p>
+      <w:pPr>
+        <w:pStyle w:val="style0"/>
+      </w:pPr>
+      <w:r>
+        <w:rPr>
+          <w:rFonts w:ascii="Monospace" w:hAnsi="Monospace"/>
+          <w:color w:val="008000"/>
+          <w:sz w:val="20"/>
+        </w:rPr>
+        <w:t>dir.gis &lt;-  "/home/ryan/Documents/Prj06_VegetationBoundary/1_PC_TempDry_Simulations_Prj06_r2mini/GTD_SharedAnalysis/1_GISdata"</w:t>
+      </w:r>
+    </w:p>
+    <w:p>
+      <w:pPr>
+        <w:pStyle w:val="style0"/>
+      </w:pPr>
+      <w:r>
+        <w:rPr>
+          <w:color w:val="000000"/>
+        </w:rPr>
+      </w:r>
+    </w:p>
+    <w:p>
+      <w:pPr>
+        <w:pStyle w:val="style0"/>
+      </w:pPr>
+      <w:r>
+        <w:rPr>
+          <w:rFonts w:ascii="Monospace" w:hAnsi="Monospace"/>
+          <w:color w:val="008000"/>
+          <w:sz w:val="20"/>
+        </w:rPr>
+        <w:t>source("5b_GTD_DataAnalysis_Functions.R")</w:t>
+      </w:r>
+    </w:p>
+    <w:p>
+      <w:pPr>
+        <w:pStyle w:val="style0"/>
+      </w:pPr>
+      <w:r>
+        <w:rPr>
+          <w:color w:val="000000"/>
+        </w:rPr>
+      </w:r>
+    </w:p>
+    <w:p>
+      <w:pPr>
+        <w:pStyle w:val="style0"/>
+      </w:pPr>
+      <w:r>
+        <w:rPr>
+          <w:rFonts w:ascii="Monospace" w:hAnsi="Monospace"/>
+          <w:color w:val="000000"/>
+          <w:sz w:val="20"/>
+        </w:rPr>
+        <w:t>#View the different options</w:t>
+      </w:r>
+    </w:p>
+    <w:p>
+      <w:pPr>
+        <w:pStyle w:val="style0"/>
+      </w:pPr>
+      <w:r>
+        <w:rPr>
+          <w:rFonts w:ascii="Monospace" w:hAnsi="Monospace"/>
+          <w:color w:val="008000"/>
+          <w:sz w:val="20"/>
+        </w:rPr>
+        <w:t>climCat</w:t>
+      </w:r>
+    </w:p>
+    <w:p>
+      <w:pPr>
+        <w:pStyle w:val="style0"/>
+      </w:pPr>
+      <w:r>
+        <w:rPr>
+          <w:rFonts w:ascii="Monospace" w:hAnsi="Monospace"/>
+          <w:color w:val="000000"/>
+          <w:sz w:val="20"/>
+        </w:rPr>
+        <w:t xml:space="preserve">              </w:t>
+      </w:r>
+      <w:r>
+        <w:rPr>
+          <w:rFonts w:ascii="Monospace" w:hAnsi="Monospace"/>
+          <w:color w:val="000000"/>
+          <w:sz w:val="20"/>
+        </w:rPr>
+        <w:t>Family Rank</w:t>
+      </w:r>
+    </w:p>
+    <w:p>
+      <w:pPr>
+        <w:pStyle w:val="style0"/>
+      </w:pPr>
+      <w:r>
+        <w:rPr>
+          <w:rFonts w:ascii="Monospace" w:hAnsi="Monospace"/>
+          <w:color w:val="000000"/>
+          <w:sz w:val="20"/>
+        </w:rPr>
+        <w:t>Current      Current   NA</w:t>
+      </w:r>
+    </w:p>
+    <w:p>
+      <w:pPr>
+        <w:pStyle w:val="style0"/>
+      </w:pPr>
+      <w:r>
+        <w:rPr>
+          <w:rFonts w:ascii="Monospace" w:hAnsi="Monospace"/>
+          <w:color w:val="000000"/>
+          <w:sz w:val="20"/>
+        </w:rPr>
+        <w:t>SRESA2_rank1  SRESA2    1</w:t>
+      </w:r>
+    </w:p>
+    <w:p>
+      <w:pPr>
+        <w:pStyle w:val="style0"/>
+      </w:pPr>
+      <w:r>
+        <w:rPr>
+          <w:rFonts w:ascii="Monospace" w:hAnsi="Monospace"/>
+          <w:color w:val="000000"/>
+          <w:sz w:val="20"/>
+        </w:rPr>
+        <w:t>SRESA2_rank2  SRESA2    2</w:t>
+      </w:r>
+    </w:p>
+    <w:p>
+      <w:pPr>
+        <w:pStyle w:val="style0"/>
+      </w:pPr>
+      <w:r>
+        <w:rPr>
+          <w:rFonts w:ascii="Monospace" w:hAnsi="Monospace"/>
+          <w:color w:val="000000"/>
+          <w:sz w:val="20"/>
+        </w:rPr>
+        <w:t>SRESA2_rank3  SRESA2    3</w:t>
+      </w:r>
+    </w:p>
+    <w:p>
+      <w:pPr>
+        <w:pStyle w:val="style0"/>
+      </w:pPr>
+      <w:r>
+        <w:rPr>
+          <w:color w:val="000000"/>
+        </w:rPr>
+      </w:r>
+    </w:p>
+    <w:p>
+      <w:pPr>
+        <w:pStyle w:val="style0"/>
+      </w:pPr>
+      <w:r>
+        <w:rPr>
+          <w:rFonts w:ascii="Monospace" w:hAnsi="Monospace"/>
+          <w:color w:val="000000"/>
+          <w:sz w:val="20"/>
+        </w:rPr>
+        <w:t xml:space="preserve">#Get the overall </w:t>
+      </w:r>
+      <w:r>
+        <w:rPr>
+          <w:rFonts w:ascii="Monospace" w:hAnsi="Monospace"/>
+          <w:color w:val="000000"/>
+          <w:sz w:val="20"/>
+        </w:rPr>
+        <w:t>response variable TtoAET_mean</w:t>
+      </w:r>
+    </w:p>
+    <w:p>
+      <w:pPr>
+        <w:pStyle w:val="style0"/>
+      </w:pPr>
+      <w:r>
+        <w:rPr>
+          <w:rFonts w:ascii="Monospace" w:hAnsi="Monospace"/>
+          <w:color w:val="008000"/>
+          <w:sz w:val="20"/>
+        </w:rPr>
+        <w:t xml:space="preserve">Scenario_data </w:t>
+      </w:r>
+      <w:r>
+        <w:rPr>
+          <w:rFonts w:ascii="Monospace" w:hAnsi="Monospace"/>
+          <w:color w:val="008000"/>
+          <w:sz w:val="20"/>
+        </w:rPr>
+        <w:t xml:space="preserve">&lt;-get.SeveralOverallVariables(responseName="TtoAET_mean", </w:t>
+      </w:r>
+      <w:r>
+        <w:rPr>
+          <w:rFonts w:ascii="Monospace" w:hAnsi="Monospace"/>
+          <w:color w:val="008000"/>
+          <w:sz w:val="20"/>
+        </w:rPr>
+        <w:t>i_climCat=1,</w:t>
+      </w:r>
+      <w:r>
+        <w:rPr>
+          <w:rFonts w:ascii="Monospace" w:hAnsi="Monospace"/>
+          <w:color w:val="008000"/>
+          <w:sz w:val="20"/>
+        </w:rPr>
+        <w:t xml:space="preserve"> whereClause="Region=1")</w:t>
+      </w:r>
+    </w:p>
+    <w:p>
+      <w:pPr>
+        <w:pStyle w:val="style0"/>
+      </w:pPr>
+      <w:r>
+        <w:rPr>
+          <w:color w:val="008000"/>
+        </w:rPr>
+      </w:r>
+    </w:p>
+    <w:p>
+      <w:pPr>
+        <w:pStyle w:val="style0"/>
+      </w:pPr>
+      <w:r>
+        <w:rPr>
+          <w:rFonts w:ascii="Monospace" w:hAnsi="Monospace"/>
+          <w:color w:val="008000"/>
+          <w:sz w:val="20"/>
+        </w:rPr>
+        <w:t xml:space="preserve">Ensemble_data &lt;- </w:t>
+      </w:r>
+      <w:r>
+        <w:rPr>
+          <w:rFonts w:ascii="Monospace" w:hAnsi="Monospace"/>
+          <w:color w:val="008000"/>
+          <w:sz w:val="20"/>
+        </w:rPr>
+        <w:t xml:space="preserve">get.SeveralOverallVariables(responseName="TtoAET_mean", </w:t>
+      </w:r>
+      <w:r>
+        <w:rPr>
+          <w:rFonts w:ascii="Monospace" w:hAnsi="Monospace"/>
+          <w:color w:val="008000"/>
+          <w:sz w:val="20"/>
+        </w:rPr>
+        <w:t>i_climCat=3,</w:t>
+      </w:r>
+      <w:r>
+        <w:rPr>
+          <w:rFonts w:ascii="Monospace" w:hAnsi="Monospace"/>
+          <w:color w:val="008000"/>
+          <w:sz w:val="20"/>
+        </w:rPr>
+        <w:t xml:space="preserve"> whereClause="Region=1")</w:t>
+      </w:r>
+    </w:p>
+    <w:p>
+      <w:pPr>
+        <w:pStyle w:val="style0"/>
+      </w:pPr>
+      <w:r>
+        <w:rPr>
+          <w:color w:val="008000"/>
+        </w:rPr>
+      </w:r>
+    </w:p>
+    <w:p>
+      <w:pPr>
+        <w:pStyle w:val="style0"/>
+      </w:pPr>
+      <w:r>
+        <w:rPr>
+          <w:rFonts w:ascii="Monospace" w:hAnsi="Monospace"/>
+          <w:color w:val="000000"/>
+          <w:sz w:val="20"/>
+        </w:rPr>
+        <w:t>#How to read in a whole table ensemble or current</w:t>
+      </w:r>
+    </w:p>
+    <w:p>
+      <w:pPr>
+        <w:pStyle w:val="style0"/>
+      </w:pPr>
+      <w:r>
+        <w:rPr>
+          <w:color w:val="008000"/>
+        </w:rPr>
+      </w:r>
+    </w:p>
+    <w:p>
+      <w:pPr>
+        <w:pStyle w:val="style0"/>
+      </w:pPr>
+      <w:r>
+        <w:rPr>
+          <w:rFonts w:ascii="Monospace" w:hAnsi="Monospace"/>
+          <w:color w:val="008000"/>
+          <w:sz w:val="20"/>
+        </w:rPr>
+        <w:t>table_overall &lt;- get.Table_ofStudy(responseName="overall", i_climCat=1, whereClause="Region = 1")</w:t>
+      </w:r>
+    </w:p>
+    <w:p>
+      <w:pPr>
+        <w:pStyle w:val="style0"/>
+      </w:pPr>
+      <w:r>
+        <w:rPr>
+          <w:color w:val="008000"/>
+        </w:rPr>
+      </w:r>
+    </w:p>
+    <w:p>
+      <w:pPr>
+        <w:pStyle w:val="style0"/>
+      </w:pPr>
+      <w:r>
+        <w:rPr>
+          <w:rFonts w:ascii="Monospace" w:hAnsi="Monospace"/>
+          <w:color w:val="008000"/>
+          <w:sz w:val="20"/>
+        </w:rPr>
+        <w:t>table_overall_ensemble &lt;- get.Table_ofStudy(responseName="overall", i_climCat=3, whereClause="Region = 1")</w:t>
+      </w:r>
+    </w:p>
+    <w:p>
+      <w:pPr>
+        <w:pStyle w:val="style0"/>
+      </w:pPr>
+      <w:r>
+        <w:rPr>
+          <w:color w:val="000000"/>
+        </w:rPr>
+      </w:r>
+    </w:p>
+    <w:p>
+      <w:pPr>
+        <w:pStyle w:val="style0"/>
+      </w:pPr>
+      <w:r>
+        <w:rPr>
+          <w:color w:val="000000"/>
+        </w:rPr>
+      </w:r>
+    </w:p>
+    <w:p>
+      <w:pPr>
+        <w:pStyle w:val="style0"/>
+      </w:pPr>
+      <w:r>
+        <w:rPr>
+          <w:color w:val="000000"/>
+        </w:rPr>
       </w:r>
     </w:p>
     <w:sectPr>
@@ -3448,6 +4325,125 @@
   <w:abstractNum w:abstractNumId="2">
     <w:lvl w:ilvl="0">
       <w:start w:val="1"/>
+      <w:numFmt w:val="decimal"/>
+      <w:lvlText w:val="%1."/>
+      <w:lvlJc w:val="left"/>
+      <w:pPr>
+        <w:tabs>
+          <w:tab w:pos="720" w:val="num"/>
+        </w:tabs>
+        <w:ind w:hanging="360" w:left="720"/>
+      </w:pPr>
+      <w:rPr/>
+    </w:lvl>
+    <w:lvl w:ilvl="1">
+      <w:start w:val="1"/>
+      <w:numFmt w:val="decimal"/>
+      <w:lvlText w:val="%2."/>
+      <w:lvlJc w:val="left"/>
+      <w:pPr>
+        <w:tabs>
+          <w:tab w:pos="1080" w:val="num"/>
+        </w:tabs>
+        <w:ind w:hanging="360" w:left="1080"/>
+      </w:pPr>
+      <w:rPr/>
+    </w:lvl>
+    <w:lvl w:ilvl="2">
+      <w:start w:val="1"/>
+      <w:numFmt w:val="decimal"/>
+      <w:lvlText w:val="%3."/>
+      <w:lvlJc w:val="left"/>
+      <w:pPr>
+        <w:tabs>
+          <w:tab w:pos="1440" w:val="num"/>
+        </w:tabs>
+        <w:ind w:hanging="360" w:left="1440"/>
+      </w:pPr>
+      <w:rPr/>
+    </w:lvl>
+    <w:lvl w:ilvl="3">
+      <w:start w:val="1"/>
+      <w:numFmt w:val="decimal"/>
+      <w:lvlText w:val="%4."/>
+      <w:lvlJc w:val="left"/>
+      <w:pPr>
+        <w:tabs>
+          <w:tab w:pos="1800" w:val="num"/>
+        </w:tabs>
+        <w:ind w:hanging="360" w:left="1800"/>
+      </w:pPr>
+      <w:rPr/>
+    </w:lvl>
+    <w:lvl w:ilvl="4">
+      <w:start w:val="1"/>
+      <w:numFmt w:val="decimal"/>
+      <w:lvlText w:val="%5."/>
+      <w:lvlJc w:val="left"/>
+      <w:pPr>
+        <w:tabs>
+          <w:tab w:pos="2160" w:val="num"/>
+        </w:tabs>
+        <w:ind w:hanging="360" w:left="2160"/>
+      </w:pPr>
+      <w:rPr/>
+    </w:lvl>
+    <w:lvl w:ilvl="5">
+      <w:start w:val="1"/>
+      <w:numFmt w:val="decimal"/>
+      <w:lvlText w:val="%6."/>
+      <w:lvlJc w:val="left"/>
+      <w:pPr>
+        <w:tabs>
+          <w:tab w:pos="2520" w:val="num"/>
+        </w:tabs>
+        <w:ind w:hanging="360" w:left="2520"/>
+      </w:pPr>
+      <w:rPr/>
+    </w:lvl>
+    <w:lvl w:ilvl="6">
+      <w:start w:val="1"/>
+      <w:numFmt w:val="decimal"/>
+      <w:lvlText w:val="%7."/>
+      <w:lvlJc w:val="left"/>
+      <w:pPr>
+        <w:tabs>
+          <w:tab w:pos="2880" w:val="num"/>
+        </w:tabs>
+        <w:ind w:hanging="360" w:left="2880"/>
+      </w:pPr>
+      <w:rPr/>
+    </w:lvl>
+    <w:lvl w:ilvl="7">
+      <w:start w:val="1"/>
+      <w:numFmt w:val="decimal"/>
+      <w:lvlText w:val="%8."/>
+      <w:lvlJc w:val="left"/>
+      <w:pPr>
+        <w:tabs>
+          <w:tab w:pos="3240" w:val="num"/>
+        </w:tabs>
+        <w:ind w:hanging="360" w:left="3240"/>
+      </w:pPr>
+      <w:rPr/>
+    </w:lvl>
+    <w:lvl w:ilvl="8">
+      <w:start w:val="1"/>
+      <w:numFmt w:val="decimal"/>
+      <w:lvlText w:val="%9."/>
+      <w:lvlJc w:val="left"/>
+      <w:pPr>
+        <w:tabs>
+          <w:tab w:pos="3600" w:val="num"/>
+        </w:tabs>
+        <w:ind w:hanging="360" w:left="3600"/>
+      </w:pPr>
+      <w:rPr/>
+    </w:lvl>
+  </w:abstractNum>
+  <w:abstractNum w:abstractNumId="3">
+    <w:lvl w:ilvl="0">
+      <w:start w:val="1"/>
       <w:numFmt w:val="none"/>
       <w:suff w:val="nothing"/>
       <w:lvlText w:val=""/>
@@ -3569,6 +4565,9 @@
   </w:num>
   <w:num w:numId="2">
     <w:abstractNumId w:val="2"/>
+  </w:num>
+  <w:num w:numId="3">
+    <w:abstractNumId w:val="3"/>
   </w:num>
 </w:numbering>
 </file>
@@ -3584,7 +4583,7 @@
     </w:pPr>
     <w:rPr>
       <w:rFonts w:ascii="Times New Roman" w:cs="Lohit Hindi" w:eastAsia="DejaVu Sans" w:hAnsi="Times New Roman"/>
-      <w:color w:val="auto"/>
+      <w:color w:val="00000A"/>
       <w:sz w:val="24"/>
       <w:szCs w:val="24"/>
       <w:lang w:bidi="hi-IN" w:eastAsia="zh-CN" w:val="en-US"/>
@@ -3611,10 +4610,15 @@
       <w:rFonts w:ascii="OpenSymbol" w:cs="OpenSymbol" w:eastAsia="OpenSymbol" w:hAnsi="OpenSymbol"/>
     </w:rPr>
   </w:style>
-  <w:style w:styleId="style18" w:type="paragraph">
+  <w:style w:styleId="style18" w:type="character">
+    <w:name w:val="Numbering Symbols"/>
+    <w:next w:val="style18"/>
+    <w:rPr/>
+  </w:style>
+  <w:style w:styleId="style19" w:type="paragraph">
     <w:name w:val="Heading"/>
     <w:basedOn w:val="style0"/>
-    <w:next w:val="style19"/>
+    <w:next w:val="style20"/>
     <w:pPr>
       <w:keepNext/>
       <w:spacing w:after="120" w:before="240"/>
@@ -3626,29 +4630,29 @@
       <w:szCs w:val="28"/>
     </w:rPr>
   </w:style>
-  <w:style w:styleId="style19" w:type="paragraph">
+  <w:style w:styleId="style20" w:type="paragraph">
     <w:name w:val="Text Body"/>
     <w:basedOn w:val="style0"/>
-    <w:next w:val="style19"/>
+    <w:next w:val="style20"/>
     <w:pPr>
       <w:spacing w:after="120" w:before="0"/>
       <w:contextualSpacing w:val="false"/>
     </w:pPr>
     <w:rPr/>
   </w:style>
-  <w:style w:styleId="style20" w:type="paragraph">
+  <w:style w:styleId="style21" w:type="paragraph">
     <w:name w:val="List"/>
-    <w:basedOn w:val="style19"/>
-    <w:next w:val="style20"/>
+    <w:basedOn w:val="style20"/>
+    <w:next w:val="style21"/>
     <w:pPr/>
     <w:rPr>
       <w:rFonts w:cs="Lohit Hindi"/>
     </w:rPr>
   </w:style>
-  <w:style w:styleId="style21" w:type="paragraph">
+  <w:style w:styleId="style22" w:type="paragraph">
     <w:name w:val="Caption"/>
     <w:basedOn w:val="style0"/>
-    <w:next w:val="style21"/>
+    <w:next w:val="style22"/>
     <w:pPr>
       <w:suppressLineNumbers/>
       <w:spacing w:after="120" w:before="120"/>
@@ -3662,10 +4666,10 @@
       <w:szCs w:val="24"/>
     </w:rPr>
   </w:style>
-  <w:style w:styleId="style22" w:type="paragraph">
+  <w:style w:styleId="style23" w:type="paragraph">
     <w:name w:val="Index"/>
     <w:basedOn w:val="style0"/>
-    <w:next w:val="style22"/>
+    <w:next w:val="style23"/>
     <w:pPr>
       <w:suppressLineNumbers/>
     </w:pPr>
@@ -3673,10 +4677,10 @@
       <w:rFonts w:cs="Lohit Hindi"/>
     </w:rPr>
   </w:style>
-  <w:style w:styleId="style23" w:type="paragraph">
+  <w:style w:styleId="style24" w:type="paragraph">
     <w:name w:val="caption"/>
     <w:basedOn w:val="style0"/>
-    <w:next w:val="style23"/>
+    <w:next w:val="style24"/>
     <w:pPr>
       <w:suppressLineNumbers/>
       <w:spacing w:after="120" w:before="120"/>

</xml_diff>